<commit_message>
Se agregaron cambios en el manual de usuario
</commit_message>
<xml_diff>
--- a/DOCUMENTACION/Manual-Aplicacion-HOME-TIC.docx
+++ b/DOCUMENTACION/Manual-Aplicacion-HOME-TIC.docx
@@ -155,7 +155,7 @@
               </wp:anchor>
             </w:drawing>
           </mc:Choice>
-          <mc:Fallback xmlns:a14="http://schemas.microsoft.com/office/drawing/2010/main" xmlns:pic="http://schemas.openxmlformats.org/drawingml/2006/picture" xmlns:a="http://schemas.openxmlformats.org/drawingml/2006/main">
+          <mc:Fallback xmlns:a="http://schemas.openxmlformats.org/drawingml/2006/main" xmlns:pic="http://schemas.openxmlformats.org/drawingml/2006/picture" xmlns:a14="http://schemas.microsoft.com/office/drawing/2010/main">
             <w:pict>
               <v:line id="Line 5" style="position:absolute;z-index:251658240;visibility:visible;mso-wrap-style:square;mso-width-percent:0;mso-height-percent:0;mso-wrap-distance-left:9pt;mso-wrap-distance-top:0;mso-wrap-distance-right:9pt;mso-wrap-distance-bottom:0;mso-position-horizontal:absolute;mso-position-horizontal-relative:page;mso-position-vertical:absolute;mso-position-vertical-relative:text;mso-width-percent:0;mso-height-percent:0;mso-width-relative:page;mso-height-relative:page" o:spid="_x0000_s1026" strokecolor="#0070c0" strokeweight=".48pt" from="79.7pt,13.25pt" to="515.75pt,13.25pt" w14:anchorId="5E2A355F" o:gfxdata="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">
                 <w10:wrap anchorx="page"/>
@@ -630,7 +630,7 @@
           <w:r>
             <w:fldChar w:fldCharType="separate"/>
           </w:r>
-          <w:hyperlink w:anchor="_Toc17284186" w:history="1">
+          <w:hyperlink w:anchor="_Toc17543950" w:history="1">
             <w:r>
               <w:rPr>
                 <w:rStyle w:val="Hyperlink"/>
@@ -677,7 +677,7 @@
                 <w:noProof/>
                 <w:webHidden/>
               </w:rPr>
-              <w:instrText xml:space="preserve"> PAGEREF _Toc17284186 \h </w:instrText>
+              <w:instrText xml:space="preserve"> PAGEREF _Toc17543950 \h </w:instrText>
             </w:r>
             <w:r>
               <w:rPr>
@@ -723,7 +723,7 @@
               <w:lang w:val="es-US" w:eastAsia="es-US"/>
             </w:rPr>
           </w:pPr>
-          <w:hyperlink w:anchor="_Toc17284187" w:history="1">
+          <w:hyperlink w:anchor="_Toc17543951" w:history="1">
             <w:r>
               <w:rPr>
                 <w:rStyle w:val="Hyperlink"/>
@@ -770,7 +770,7 @@
                 <w:noProof/>
                 <w:webHidden/>
               </w:rPr>
-              <w:instrText xml:space="preserve"> PAGEREF _Toc17284187 \h </w:instrText>
+              <w:instrText xml:space="preserve"> PAGEREF _Toc17543951 \h </w:instrText>
             </w:r>
             <w:r>
               <w:rPr>
@@ -816,7 +816,7 @@
               <w:lang w:val="es-US" w:eastAsia="es-US"/>
             </w:rPr>
           </w:pPr>
-          <w:hyperlink w:anchor="_Toc17284188" w:history="1">
+          <w:hyperlink w:anchor="_Toc17543952" w:history="1">
             <w:r>
               <w:rPr>
                 <w:rStyle w:val="Hyperlink"/>
@@ -863,70 +863,7 @@
                 <w:noProof/>
                 <w:webHidden/>
               </w:rPr>
-              <w:instrText xml:space="preserve"> PAGEREF _Toc17284188 \h </w:instrText>
-            </w:r>
-            <w:r>
-              <w:rPr>
-                <w:noProof/>
-                <w:webHidden/>
-              </w:rPr>
-            </w:r>
-            <w:r>
-              <w:rPr>
-                <w:noProof/>
-                <w:webHidden/>
-              </w:rPr>
-              <w:fldChar w:fldCharType="separate"/>
-            </w:r>
-            <w:r>
-              <w:rPr>
-                <w:noProof/>
-                <w:webHidden/>
-              </w:rPr>
-              <w:t>5</w:t>
-            </w:r>
-            <w:r>
-              <w:rPr>
-                <w:noProof/>
-                <w:webHidden/>
-              </w:rPr>
-              <w:fldChar w:fldCharType="end"/>
-            </w:r>
-          </w:hyperlink>
-        </w:p>
-        <w:p>
-          <w:pPr>
-            <w:pStyle w:val="TOC2"/>
-            <w:tabs>
-              <w:tab w:val="right" w:leader="dot" w:pos="10280"/>
-            </w:tabs>
-            <w:rPr>
-              <w:rFonts w:asciiTheme="minorHAnsi" w:eastAsiaTheme="minorEastAsia" w:hAnsiTheme="minorHAnsi" w:cstheme="minorBidi"/>
-              <w:noProof/>
-              <w:lang w:val="es-US" w:eastAsia="es-US"/>
-            </w:rPr>
-          </w:pPr>
-          <w:hyperlink w:anchor="_Toc17284189" w:history="1">
-            <w:r>
-              <w:rPr>
-                <w:noProof/>
-                <w:webHidden/>
-              </w:rPr>
-              <w:tab/>
-            </w:r>
-            <w:r>
-              <w:rPr>
-                <w:noProof/>
-                <w:webHidden/>
-              </w:rPr>
-              <w:fldChar w:fldCharType="begin"/>
-            </w:r>
-            <w:r>
-              <w:rPr>
-                <w:noProof/>
-                <w:webHidden/>
-              </w:rPr>
-              <w:instrText xml:space="preserve"> PAGEREF _Toc17284189 \h </w:instrText>
+              <w:instrText xml:space="preserve"> PAGEREF _Toc17543952 \h </w:instrText>
             </w:r>
             <w:r>
               <w:rPr>
@@ -970,7 +907,7 @@
               <w:lang w:val="es-US" w:eastAsia="es-US"/>
             </w:rPr>
           </w:pPr>
-          <w:hyperlink w:anchor="_Toc17284190" w:history="1">
+          <w:hyperlink w:anchor="_Toc17543954" w:history="1">
             <w:r>
               <w:rPr>
                 <w:rStyle w:val="Hyperlink"/>
@@ -1014,7 +951,7 @@
                 <w:noProof/>
                 <w:webHidden/>
               </w:rPr>
-              <w:instrText xml:space="preserve"> PAGEREF _Toc17284190 \h </w:instrText>
+              <w:instrText xml:space="preserve"> PAGEREF _Toc17543954 \h </w:instrText>
             </w:r>
             <w:r>
               <w:rPr>
@@ -1058,7 +995,7 @@
               <w:lang w:val="es-US" w:eastAsia="es-US"/>
             </w:rPr>
           </w:pPr>
-          <w:hyperlink w:anchor="_Toc17284191" w:history="1">
+          <w:hyperlink w:anchor="_Toc17543955" w:history="1">
             <w:r>
               <w:rPr>
                 <w:rStyle w:val="Hyperlink"/>
@@ -1102,7 +1039,7 @@
                 <w:noProof/>
                 <w:webHidden/>
               </w:rPr>
-              <w:instrText xml:space="preserve"> PAGEREF _Toc17284191 \h </w:instrText>
+              <w:instrText xml:space="preserve"> PAGEREF _Toc17543955 \h </w:instrText>
             </w:r>
             <w:r>
               <w:rPr>
@@ -1137,7 +1074,7 @@
           <w:pPr>
             <w:pStyle w:val="TOC2"/>
             <w:tabs>
-              <w:tab w:val="left" w:pos="2316"/>
+              <w:tab w:val="left" w:pos="1750"/>
               <w:tab w:val="right" w:leader="dot" w:pos="10280"/>
             </w:tabs>
             <w:rPr>
@@ -1146,16 +1083,15 @@
               <w:lang w:val="es-US" w:eastAsia="es-US"/>
             </w:rPr>
           </w:pPr>
-          <w:hyperlink w:anchor="_Toc17284192" w:history="1">
+          <w:hyperlink w:anchor="_Toc17543956" w:history="1">
             <w:r>
               <w:rPr>
                 <w:rStyle w:val="Hyperlink"/>
                 <w:rFonts w:cs="Calibri"/>
                 <w:noProof/>
-                <w:spacing w:val="-2"/>
                 <w:lang w:bidi="gl"/>
               </w:rPr>
-              <w:t>3.2.1.</w:t>
+              <w:t>3.3.</w:t>
             </w:r>
             <w:r>
               <w:rPr>
@@ -1170,7 +1106,7 @@
                 <w:rStyle w:val="Hyperlink"/>
                 <w:noProof/>
               </w:rPr>
-              <w:t>PORTAL REGISTRO NUEVO CLIENTE</w:t>
+              <w:t>BOTONES DE EJECUCION</w:t>
             </w:r>
             <w:r>
               <w:rPr>
@@ -1191,7 +1127,7 @@
                 <w:noProof/>
                 <w:webHidden/>
               </w:rPr>
-              <w:instrText xml:space="preserve"> PAGEREF _Toc17284192 \h </w:instrText>
+              <w:instrText xml:space="preserve"> PAGEREF _Toc17543956 \h </w:instrText>
             </w:r>
             <w:r>
               <w:rPr>
@@ -1235,7 +1171,7 @@
               <w:lang w:val="es-US" w:eastAsia="es-US"/>
             </w:rPr>
           </w:pPr>
-          <w:hyperlink w:anchor="_Toc17284193" w:history="1">
+          <w:hyperlink w:anchor="_Toc17543957" w:history="1">
             <w:r>
               <w:rPr>
                 <w:rStyle w:val="Hyperlink"/>
@@ -1243,7 +1179,7 @@
                 <w:noProof/>
                 <w:lang w:bidi="gl"/>
               </w:rPr>
-              <w:t>3.3.</w:t>
+              <w:t>3.4.</w:t>
             </w:r>
             <w:r>
               <w:rPr>
@@ -1258,7 +1194,7 @@
                 <w:rStyle w:val="Hyperlink"/>
                 <w:noProof/>
               </w:rPr>
-              <w:t>PORTAL VENDEDOR</w:t>
+              <w:t>COMANDO POR VOZ</w:t>
             </w:r>
             <w:r>
               <w:rPr>
@@ -1279,7 +1215,7 @@
                 <w:noProof/>
                 <w:webHidden/>
               </w:rPr>
-              <w:instrText xml:space="preserve"> PAGEREF _Toc17284193 \h </w:instrText>
+              <w:instrText xml:space="preserve"> PAGEREF _Toc17543957 \h </w:instrText>
             </w:r>
             <w:r>
               <w:rPr>
@@ -1311,95 +1247,6 @@
           </w:hyperlink>
         </w:p>
         <w:p>
-          <w:pPr>
-            <w:pStyle w:val="TOC2"/>
-            <w:tabs>
-              <w:tab w:val="left" w:pos="2316"/>
-              <w:tab w:val="right" w:leader="dot" w:pos="10280"/>
-            </w:tabs>
-            <w:rPr>
-              <w:rFonts w:asciiTheme="minorHAnsi" w:eastAsiaTheme="minorEastAsia" w:hAnsiTheme="minorHAnsi" w:cstheme="minorBidi"/>
-              <w:noProof/>
-              <w:lang w:val="es-US" w:eastAsia="es-US"/>
-            </w:rPr>
-          </w:pPr>
-          <w:hyperlink w:anchor="_Toc17284194" w:history="1">
-            <w:r>
-              <w:rPr>
-                <w:rStyle w:val="Hyperlink"/>
-                <w:rFonts w:cs="Calibri"/>
-                <w:noProof/>
-                <w:spacing w:val="-2"/>
-                <w:lang w:bidi="gl"/>
-              </w:rPr>
-              <w:t>3.3.1.</w:t>
-            </w:r>
-            <w:r>
-              <w:rPr>
-                <w:rFonts w:asciiTheme="minorHAnsi" w:eastAsiaTheme="minorEastAsia" w:hAnsiTheme="minorHAnsi" w:cstheme="minorBidi"/>
-                <w:noProof/>
-                <w:lang w:val="es-US" w:eastAsia="es-US"/>
-              </w:rPr>
-              <w:tab/>
-            </w:r>
-            <w:r>
-              <w:rPr>
-                <w:rStyle w:val="Hyperlink"/>
-                <w:noProof/>
-              </w:rPr>
-              <w:t>PORTAL REGISTRO NUEVO VENDEDOR</w:t>
-            </w:r>
-            <w:r>
-              <w:rPr>
-                <w:noProof/>
-                <w:webHidden/>
-              </w:rPr>
-              <w:tab/>
-            </w:r>
-            <w:r>
-              <w:rPr>
-                <w:noProof/>
-                <w:webHidden/>
-              </w:rPr>
-              <w:fldChar w:fldCharType="begin"/>
-            </w:r>
-            <w:r>
-              <w:rPr>
-                <w:noProof/>
-                <w:webHidden/>
-              </w:rPr>
-              <w:instrText xml:space="preserve"> PAGEREF _Toc17284194 \h </w:instrText>
-            </w:r>
-            <w:r>
-              <w:rPr>
-                <w:noProof/>
-                <w:webHidden/>
-              </w:rPr>
-            </w:r>
-            <w:r>
-              <w:rPr>
-                <w:noProof/>
-                <w:webHidden/>
-              </w:rPr>
-              <w:fldChar w:fldCharType="separate"/>
-            </w:r>
-            <w:r>
-              <w:rPr>
-                <w:noProof/>
-                <w:webHidden/>
-              </w:rPr>
-              <w:t>9</w:t>
-            </w:r>
-            <w:r>
-              <w:rPr>
-                <w:noProof/>
-                <w:webHidden/>
-              </w:rPr>
-              <w:fldChar w:fldCharType="end"/>
-            </w:r>
-          </w:hyperlink>
-        </w:p>
-        <w:p>
           <w:r>
             <w:fldChar w:fldCharType="end"/>
           </w:r>
@@ -1430,7 +1277,7 @@
         <w:spacing w:before="106"/>
       </w:pPr>
       <w:bookmarkStart w:id="1" w:name="INTRODUCCIÓN"/>
-      <w:bookmarkStart w:id="2" w:name="_Toc17284186"/>
+      <w:bookmarkStart w:id="2" w:name="_Toc17543950"/>
       <w:bookmarkEnd w:id="1"/>
       <w:r>
         <w:rPr>
@@ -1645,7 +1492,7 @@
           <w:color w:val="365F91"/>
         </w:rPr>
       </w:pPr>
-      <w:bookmarkStart w:id="3" w:name="_Toc17284187"/>
+      <w:bookmarkStart w:id="3" w:name="_Toc17543951"/>
       <w:r>
         <w:rPr>
           <w:color w:val="365F91"/>
@@ -2177,7 +2024,7 @@
           <w:color w:val="365F91"/>
         </w:rPr>
       </w:pPr>
-      <w:bookmarkStart w:id="4" w:name="_Toc17284188"/>
+      <w:bookmarkStart w:id="4" w:name="_Toc17543952"/>
       <w:r>
         <w:rPr>
           <w:color w:val="365F91"/>
@@ -2206,7 +2053,7 @@
         <w:t xml:space="preserve"> Tan solo seleccionandola.</w:t>
       </w:r>
     </w:p>
-    <w:bookmarkStart w:id="5" w:name="_Toc17284189"/>
+    <w:bookmarkStart w:id="5" w:name="_Toc17543953"/>
     <w:p>
       <w:pPr>
         <w:pStyle w:val="Heading2"/>
@@ -2325,7 +2172,7 @@
               </wp:anchor>
             </w:drawing>
           </mc:Choice>
-          <mc:Fallback xmlns:a14="http://schemas.microsoft.com/office/drawing/2010/main" xmlns:pic="http://schemas.openxmlformats.org/drawingml/2006/picture" xmlns:a="http://schemas.openxmlformats.org/drawingml/2006/main">
+          <mc:Fallback xmlns:a="http://schemas.openxmlformats.org/drawingml/2006/main" xmlns:pic="http://schemas.openxmlformats.org/drawingml/2006/picture" xmlns:a14="http://schemas.microsoft.com/office/drawing/2010/main">
             <w:pict>
               <v:group id="Group 18" style="position:absolute;margin-left:273.2pt;margin-top:20.8pt;width:156.8pt;height:206.4pt;z-index:251668480;mso-width-relative:margin;mso-height-relative:margin" coordsize="10033,15663" coordorigin="10350" o:spid="_x0000_s1026" w14:anchorId="7FE05132" o:gfxdata="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">
                 <v:shapetype id="_x0000_t75" coordsize="21600,21600" filled="f" stroked="f" o:spt="75" o:preferrelative="t" path="m@4@5l@4@11@9@11@9@5xe">
@@ -2463,7 +2310,7 @@
               </wp:anchor>
             </w:drawing>
           </mc:Choice>
-          <mc:Fallback xmlns:a14="http://schemas.microsoft.com/office/drawing/2010/main" xmlns:pic="http://schemas.openxmlformats.org/drawingml/2006/picture" xmlns:a="http://schemas.openxmlformats.org/drawingml/2006/main">
+          <mc:Fallback xmlns:a="http://schemas.openxmlformats.org/drawingml/2006/main" xmlns:pic="http://schemas.openxmlformats.org/drawingml/2006/picture" xmlns:a14="http://schemas.microsoft.com/office/drawing/2010/main">
             <w:pict>
               <v:group id="Group 17" style="position:absolute;margin-left:69.2pt;margin-top:8pt;width:132pt;height:242.4pt;z-index:251666432;mso-width-relative:margin;mso-height-relative:margin" coordsize="20383,41725" o:spid="_x0000_s1026" w14:anchorId="50F53830" o:gfxdata="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">
                 <v:shape id="Picture 9" style="position:absolute;width:20383;height:41725;visibility:visible;mso-wrap-style:square" o:spid="_x0000_s1027" type="#_x0000_t75" o:gfxdata="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">
@@ -2648,7 +2495,7 @@
           <w:color w:val="365F91"/>
         </w:rPr>
       </w:pPr>
-      <w:bookmarkStart w:id="6" w:name="_Toc17284190"/>
+      <w:bookmarkStart w:id="6" w:name="_Toc17543954"/>
       <w:r>
         <w:rPr>
           <w:color w:val="365F91"/>
@@ -2724,18 +2571,18 @@
           <w:noProof/>
         </w:rPr>
         <w:drawing>
-          <wp:anchor distT="0" distB="0" distL="114300" distR="114300" simplePos="0" relativeHeight="251672576" behindDoc="0" locked="0" layoutInCell="1" allowOverlap="1" wp14:anchorId="628A15CE" wp14:editId="0088CA1B">
+          <wp:anchor distT="0" distB="0" distL="114300" distR="114300" simplePos="0" relativeHeight="251678720" behindDoc="0" locked="0" layoutInCell="1" allowOverlap="1" wp14:anchorId="32B7F94C" wp14:editId="5FCC2F67">
             <wp:simplePos x="0" y="0"/>
             <wp:positionH relativeFrom="column">
-              <wp:posOffset>4135120</wp:posOffset>
+              <wp:posOffset>3776980</wp:posOffset>
             </wp:positionH>
             <wp:positionV relativeFrom="paragraph">
-              <wp:posOffset>190500</wp:posOffset>
+              <wp:posOffset>209550</wp:posOffset>
             </wp:positionV>
-            <wp:extent cx="1397500" cy="2468164"/>
-            <wp:effectExtent l="0" t="0" r="0" b="0"/>
-            <wp:wrapNone/>
-            <wp:docPr id="23" name="Picture 23"/>
+            <wp:extent cx="1463040" cy="2449195"/>
+            <wp:effectExtent l="0" t="0" r="3810" b="8255"/>
+            <wp:wrapSquare wrapText="bothSides"/>
+            <wp:docPr id="16" name="Picture 16"/>
             <wp:cNvGraphicFramePr>
               <a:graphicFrameLocks xmlns:a="http://schemas.openxmlformats.org/drawingml/2006/main" noChangeAspect="1"/>
             </wp:cNvGraphicFramePr>
@@ -2743,10 +2590,12 @@
               <a:graphicData uri="http://schemas.openxmlformats.org/drawingml/2006/picture">
                 <pic:pic xmlns:pic="http://schemas.openxmlformats.org/drawingml/2006/picture">
                   <pic:nvPicPr>
-                    <pic:cNvPr id="1" name=""/>
-                    <pic:cNvPicPr/>
+                    <pic:cNvPr id="0" name="Picture 1"/>
+                    <pic:cNvPicPr>
+                      <a:picLocks noChangeAspect="1" noChangeArrowheads="1"/>
+                    </pic:cNvPicPr>
                   </pic:nvPicPr>
-                  <pic:blipFill rotWithShape="1">
+                  <pic:blipFill>
                     <a:blip r:embed="rId15" cstate="print">
                       <a:extLst>
                         <a:ext uri="{28A0092B-C50C-407E-A947-70E740481C1C}">
@@ -2754,25 +2603,19 @@
                         </a:ext>
                       </a:extLst>
                     </a:blip>
-                    <a:srcRect l="48205" t="21286" r="32513" b="18176"/>
-                    <a:stretch/>
+                    <a:srcRect/>
+                    <a:stretch>
+                      <a:fillRect/>
+                    </a:stretch>
                   </pic:blipFill>
                   <pic:spPr bwMode="auto">
                     <a:xfrm>
                       <a:off x="0" y="0"/>
-                      <a:ext cx="1397500" cy="2468164"/>
+                      <a:ext cx="1463040" cy="2449195"/>
                     </a:xfrm>
                     <a:prstGeom prst="rect">
                       <a:avLst/>
                     </a:prstGeom>
-                    <a:ln>
-                      <a:noFill/>
-                    </a:ln>
-                    <a:extLst>
-                      <a:ext uri="{53640926-AAD7-44D8-BBD7-CCE9431645EC}">
-                        <a14:shadowObscured xmlns:a14="http://schemas.microsoft.com/office/drawing/2010/main"/>
-                      </a:ext>
-                    </a:extLst>
                   </pic:spPr>
                 </pic:pic>
               </a:graphicData>
@@ -2780,9 +2623,6 @@
             <wp14:sizeRelH relativeFrom="margin">
               <wp14:pctWidth>0</wp14:pctWidth>
             </wp14:sizeRelH>
-            <wp14:sizeRelV relativeFrom="margin">
-              <wp14:pctHeight>0</wp14:pctHeight>
-            </wp14:sizeRelV>
           </wp:anchor>
         </w:drawing>
       </w:r>
@@ -2791,7 +2631,7 @@
           <w:noProof/>
         </w:rPr>
         <w:drawing>
-          <wp:anchor distT="0" distB="0" distL="114300" distR="114300" simplePos="0" relativeHeight="251669504" behindDoc="0" locked="0" layoutInCell="1" allowOverlap="1" wp14:anchorId="3AB4E12A" wp14:editId="53E7B587">
+          <wp:anchor distT="0" distB="0" distL="114300" distR="114300" simplePos="0" relativeHeight="251669504" behindDoc="0" locked="0" layoutInCell="1" allowOverlap="1" wp14:anchorId="3AB4E12A" wp14:editId="4A62FB0E">
             <wp:simplePos x="0" y="0"/>
             <wp:positionH relativeFrom="column">
               <wp:posOffset>897890</wp:posOffset>
@@ -3413,7 +3253,7 @@
           <w:color w:val="365F91"/>
         </w:rPr>
       </w:pPr>
-      <w:bookmarkStart w:id="7" w:name="_Toc17284191"/>
+      <w:bookmarkStart w:id="7" w:name="_Toc17543955"/>
       <w:r>
         <w:rPr>
           <w:color w:val="365F91"/>
@@ -3514,30 +3354,32 @@
           <w:b/>
         </w:rPr>
       </w:pPr>
-      <w:r>
-        <w:rPr>
-          <w:b/>
+    </w:p>
+    <w:p>
+      <w:pPr>
+        <w:spacing w:before="10"/>
+        <w:ind w:left="898"/>
+        <w:rPr>
+          <w:b/>
+        </w:rPr>
+      </w:pPr>
+      <w:r>
+        <w:rPr>
           <w:noProof/>
         </w:rPr>
         <w:drawing>
-          <wp:anchor distT="0" distB="0" distL="114300" distR="114300" simplePos="0" relativeHeight="251676672" behindDoc="0" locked="0" layoutInCell="1" allowOverlap="1" wp14:anchorId="037417D8" wp14:editId="77C91611">
+          <wp:anchor distT="0" distB="0" distL="114300" distR="114300" simplePos="0" relativeHeight="251682816" behindDoc="0" locked="0" layoutInCell="1" allowOverlap="1" wp14:anchorId="1C18CD28" wp14:editId="709D86A7">
             <wp:simplePos x="0" y="0"/>
             <wp:positionH relativeFrom="column">
-              <wp:posOffset>4070440</wp:posOffset>
+              <wp:posOffset>3792220</wp:posOffset>
             </wp:positionH>
             <wp:positionV relativeFrom="paragraph">
-              <wp:posOffset>-16537</wp:posOffset>
+              <wp:posOffset>13970</wp:posOffset>
             </wp:positionV>
-            <wp:extent cx="2146419" cy="3348414"/>
-            <wp:effectExtent l="0" t="0" r="6350" b="4445"/>
+            <wp:extent cx="1866900" cy="2918460"/>
+            <wp:effectExtent l="0" t="0" r="0" b="0"/>
             <wp:wrapNone/>
-            <wp:docPr id="3" name="Imagen 2">
-              <a:extLst xmlns:a="http://schemas.openxmlformats.org/drawingml/2006/main">
-                <a:ext uri="{FF2B5EF4-FFF2-40B4-BE49-F238E27FC236}">
-                  <a16:creationId xmlns:a16="http://schemas.microsoft.com/office/drawing/2014/main" id="{6CE57038-0C2E-4C80-A77D-F762C79123AA}"/>
-                </a:ext>
-              </a:extLst>
-            </wp:docPr>
+            <wp:docPr id="27" name="Picture 27"/>
             <wp:cNvGraphicFramePr>
               <a:graphicFrameLocks xmlns:a="http://schemas.openxmlformats.org/drawingml/2006/main" noChangeAspect="1"/>
             </wp:cNvGraphicFramePr>
@@ -3545,19 +3387,18 @@
               <a:graphicData uri="http://schemas.openxmlformats.org/drawingml/2006/picture">
                 <pic:pic xmlns:pic="http://schemas.openxmlformats.org/drawingml/2006/picture">
                   <pic:nvPicPr>
-                    <pic:cNvPr id="3" name="Imagen 2">
+                    <pic:cNvPr id="1" name=""/>
+                    <pic:cNvPicPr/>
+                  </pic:nvPicPr>
+                  <pic:blipFill>
+                    <a:blip r:embed="rId16">
                       <a:extLst>
-                        <a:ext uri="{FF2B5EF4-FFF2-40B4-BE49-F238E27FC236}">
-                          <a16:creationId xmlns:a16="http://schemas.microsoft.com/office/drawing/2014/main" id="{6CE57038-0C2E-4C80-A77D-F762C79123AA}"/>
+                        <a:ext uri="{28A0092B-C50C-407E-A947-70E740481C1C}">
+                          <a14:useLocalDpi xmlns:a14="http://schemas.microsoft.com/office/drawing/2010/main" val="0"/>
                         </a:ext>
                       </a:extLst>
-                    </pic:cNvPr>
-                    <pic:cNvPicPr>
-                      <a:picLocks noChangeAspect="1"/>
-                    </pic:cNvPicPr>
-                  </pic:nvPicPr>
-                  <pic:blipFill>
-                    <a:blip r:embed="rId20"/>
+                    </a:blip>
+                    <a:srcRect/>
                     <a:stretch>
                       <a:fillRect/>
                     </a:stretch>
@@ -3565,7 +3406,7 @@
                   <pic:spPr>
                     <a:xfrm>
                       <a:off x="0" y="0"/>
-                      <a:ext cx="2151915" cy="3356988"/>
+                      <a:ext cx="1866900" cy="2918460"/>
                     </a:xfrm>
                     <a:prstGeom prst="rect">
                       <a:avLst/>
@@ -3589,16 +3430,16 @@
           <w:noProof/>
         </w:rPr>
         <w:drawing>
-          <wp:anchor distT="0" distB="0" distL="114300" distR="114300" simplePos="0" relativeHeight="251677696" behindDoc="0" locked="0" layoutInCell="1" allowOverlap="1" wp14:anchorId="3E03BF6D" wp14:editId="6798FC3A">
+          <wp:anchor distT="0" distB="0" distL="114300" distR="114300" simplePos="0" relativeHeight="251677696" behindDoc="0" locked="0" layoutInCell="1" allowOverlap="1" wp14:anchorId="3E03BF6D" wp14:editId="13CB3E26">
             <wp:simplePos x="0" y="0"/>
             <wp:positionH relativeFrom="margin">
-              <wp:posOffset>415770</wp:posOffset>
+              <wp:posOffset>454661</wp:posOffset>
             </wp:positionH>
             <wp:positionV relativeFrom="paragraph">
-              <wp:posOffset>39932</wp:posOffset>
+              <wp:posOffset>13971</wp:posOffset>
             </wp:positionV>
-            <wp:extent cx="2256191" cy="3315549"/>
-            <wp:effectExtent l="0" t="0" r="0" b="0"/>
+            <wp:extent cx="1975606" cy="2903220"/>
+            <wp:effectExtent l="0" t="0" r="5715" b="0"/>
             <wp:wrapNone/>
             <wp:docPr id="5" name="Imagen 4">
               <a:extLst xmlns:a="http://schemas.openxmlformats.org/drawingml/2006/main">
@@ -3626,7 +3467,7 @@
                     </pic:cNvPicPr>
                   </pic:nvPicPr>
                   <pic:blipFill>
-                    <a:blip r:embed="rId21"/>
+                    <a:blip r:embed="rId20"/>
                     <a:stretch>
                       <a:fillRect/>
                     </a:stretch>
@@ -3634,7 +3475,7 @@
                   <pic:spPr>
                     <a:xfrm>
                       <a:off x="0" y="0"/>
-                      <a:ext cx="2256191" cy="3315549"/>
+                      <a:ext cx="1979246" cy="2908569"/>
                     </a:xfrm>
                     <a:prstGeom prst="rect">
                       <a:avLst/>
@@ -3661,15 +3502,6 @@
           <w:b/>
         </w:rPr>
       </w:pPr>
-    </w:p>
-    <w:p>
-      <w:pPr>
-        <w:spacing w:before="10"/>
-        <w:ind w:left="898"/>
-        <w:rPr>
-          <w:b/>
-        </w:rPr>
-      </w:pPr>
       <w:r>
         <w:rPr>
           <w:b/>
@@ -3788,101 +3620,124 @@
     <w:p>
       <w:pPr>
         <w:spacing w:before="10"/>
-        <w:ind w:left="898"/>
-        <w:rPr>
-          <w:b/>
-        </w:rPr>
-      </w:pPr>
-    </w:p>
-    <w:p>
-      <w:pPr>
-        <w:spacing w:before="10"/>
-        <w:ind w:left="898"/>
-        <w:rPr>
-          <w:b/>
-        </w:rPr>
-      </w:pPr>
-    </w:p>
-    <w:p>
-      <w:pPr>
-        <w:spacing w:before="10"/>
-        <w:ind w:left="898"/>
-        <w:rPr>
-          <w:b/>
-        </w:rPr>
-      </w:pPr>
-    </w:p>
-    <w:p>
-      <w:pPr>
-        <w:spacing w:before="10"/>
-        <w:ind w:left="898"/>
-        <w:rPr>
-          <w:b/>
-        </w:rPr>
-      </w:pPr>
-    </w:p>
-    <w:p>
-      <w:pPr>
-        <w:spacing w:before="10"/>
-        <w:ind w:left="898"/>
-        <w:rPr>
-          <w:b/>
-        </w:rPr>
-      </w:pPr>
-    </w:p>
-    <w:p>
-      <w:pPr>
-        <w:spacing w:before="10"/>
-        <w:ind w:left="898"/>
-        <w:rPr>
-          <w:b/>
-        </w:rPr>
-      </w:pPr>
-    </w:p>
-    <w:p>
-      <w:pPr>
-        <w:spacing w:before="10"/>
-        <w:ind w:left="898"/>
-        <w:rPr>
-          <w:b/>
-        </w:rPr>
-      </w:pPr>
-      <w:r>
-        <w:rPr>
-          <w:b/>
-        </w:rPr>
-        <w:t xml:space="preserve">INGRESAR: Al </w:t>
-      </w:r>
-      <w:r>
-        <w:rPr>
-          <w:b/>
-        </w:rPr>
-        <w:t xml:space="preserve">aplastar el boton ingresar me da un </w:t>
-      </w:r>
-    </w:p>
-    <w:p>
-      <w:pPr>
-        <w:spacing w:before="10"/>
-        <w:ind w:left="898"/>
-        <w:rPr>
-          <w:b/>
-        </w:rPr>
-      </w:pPr>
-    </w:p>
-    <w:p>
-      <w:pPr>
-        <w:spacing w:before="10"/>
-        <w:ind w:left="898"/>
-        <w:rPr>
-          <w:b/>
-        </w:rPr>
-      </w:pPr>
-      <w:r>
-        <w:rPr>
-          <w:b/>
-        </w:rPr>
-        <w:t>BOTONES DE OPCION</w:t>
-      </w:r>
+        <w:rPr>
+          <w:b/>
+        </w:rPr>
+      </w:pPr>
+    </w:p>
+    <w:p>
+      <w:pPr>
+        <w:spacing w:before="10"/>
+        <w:ind w:left="898"/>
+        <w:rPr>
+          <w:b/>
+        </w:rPr>
+      </w:pPr>
+    </w:p>
+    <w:p>
+      <w:pPr>
+        <w:spacing w:before="10"/>
+        <w:ind w:left="898"/>
+        <w:rPr>
+          <w:b/>
+        </w:rPr>
+      </w:pPr>
+    </w:p>
+    <w:p>
+      <w:pPr>
+        <w:spacing w:before="10"/>
+        <w:ind w:left="898"/>
+        <w:rPr>
+          <w:b/>
+          <w:color w:val="92D050"/>
+        </w:rPr>
+      </w:pPr>
+      <w:r>
+        <w:rPr>
+          <w:b/>
+          <w:highlight w:val="green"/>
+        </w:rPr>
+        <w:t>INGRESAR:</w:t>
+      </w:r>
+      <w:r>
+        <w:rPr>
+          <w:b/>
+        </w:rPr>
+        <w:t xml:space="preserve"> Al </w:t>
+      </w:r>
+      <w:r>
+        <w:rPr>
+          <w:b/>
+        </w:rPr>
+        <w:t xml:space="preserve">aplastar el boton ingresar me da </w:t>
+      </w:r>
+      <w:r>
+        <w:rPr>
+          <w:b/>
+        </w:rPr>
+        <w:t xml:space="preserve">acceso a las </w:t>
+      </w:r>
+      <w:r>
+        <w:rPr>
+          <w:b/>
+        </w:rPr>
+        <w:t xml:space="preserve">ventana </w:t>
+      </w:r>
+      <w:r>
+        <w:rPr>
+          <w:b/>
+        </w:rPr>
+        <w:t>ESTACIONES</w:t>
+      </w:r>
+    </w:p>
+    <w:p>
+      <w:pPr>
+        <w:spacing w:before="10"/>
+        <w:ind w:left="898"/>
+        <w:rPr>
+          <w:b/>
+        </w:rPr>
+      </w:pPr>
+      <w:r>
+        <w:rPr>
+          <w:b/>
+          <w:highlight w:val="red"/>
+        </w:rPr>
+        <w:t>SALIR</w:t>
+      </w:r>
+      <w:r>
+        <w:rPr>
+          <w:b/>
+        </w:rPr>
+        <w:t>: Al aplastar e</w:t>
+      </w:r>
+      <w:r>
+        <w:rPr>
+          <w:b/>
+        </w:rPr>
+        <w:t>ste boton salgo de mi aplicacion</w:t>
+      </w:r>
+      <w:r>
+        <w:rPr>
+          <w:b/>
+        </w:rPr>
+        <w:t xml:space="preserve"> a la pantalla </w:t>
+      </w:r>
+      <w:r>
+        <w:rPr>
+          <w:b/>
+        </w:rPr>
+        <w:t>LOGIN</w:t>
+      </w:r>
+    </w:p>
+    <w:p>
+      <w:pPr>
+        <w:spacing w:before="10"/>
+        <w:ind w:left="898"/>
+        <w:rPr>
+          <w:b/>
+        </w:rPr>
+      </w:pPr>
     </w:p>
     <w:p>
       <w:pPr>
@@ -3897,10 +3752,371 @@
           <w:noProof/>
         </w:rPr>
         <w:drawing>
-          <wp:inline distT="0" distB="0" distL="0" distR="0" wp14:anchorId="1E35D66E" wp14:editId="12700AF6">
-            <wp:extent cx="847725" cy="704850"/>
-            <wp:effectExtent l="0" t="0" r="9525" b="0"/>
-            <wp:docPr id="2" name="Imagen 2"/>
+          <wp:anchor distT="0" distB="0" distL="114300" distR="114300" simplePos="0" relativeHeight="251680768" behindDoc="0" locked="0" layoutInCell="1" allowOverlap="1" wp14:anchorId="43AF5C17" wp14:editId="2A20F908">
+            <wp:simplePos x="0" y="0"/>
+            <wp:positionH relativeFrom="column">
+              <wp:posOffset>489585</wp:posOffset>
+            </wp:positionH>
+            <wp:positionV relativeFrom="paragraph">
+              <wp:posOffset>95250</wp:posOffset>
+            </wp:positionV>
+            <wp:extent cx="2021840" cy="3002280"/>
+            <wp:effectExtent l="0" t="0" r="0" b="7620"/>
+            <wp:wrapSquare wrapText="bothSides"/>
+            <wp:docPr id="26" name="Picture 26"/>
+            <wp:cNvGraphicFramePr>
+              <a:graphicFrameLocks xmlns:a="http://schemas.openxmlformats.org/drawingml/2006/main" noChangeAspect="1"/>
+            </wp:cNvGraphicFramePr>
+            <a:graphic xmlns:a="http://schemas.openxmlformats.org/drawingml/2006/main">
+              <a:graphicData uri="http://schemas.openxmlformats.org/drawingml/2006/picture">
+                <pic:pic xmlns:pic="http://schemas.openxmlformats.org/drawingml/2006/picture">
+                  <pic:nvPicPr>
+                    <pic:cNvPr id="0" name="Picture 3"/>
+                    <pic:cNvPicPr>
+                      <a:picLocks noChangeAspect="1" noChangeArrowheads="1"/>
+                    </pic:cNvPicPr>
+                  </pic:nvPicPr>
+                  <pic:blipFill>
+                    <a:blip r:embed="rId21" cstate="print">
+                      <a:extLst>
+                        <a:ext uri="{28A0092B-C50C-407E-A947-70E740481C1C}">
+                          <a14:useLocalDpi xmlns:a14="http://schemas.microsoft.com/office/drawing/2010/main" val="0"/>
+                        </a:ext>
+                      </a:extLst>
+                    </a:blip>
+                    <a:srcRect/>
+                    <a:stretch>
+                      <a:fillRect/>
+                    </a:stretch>
+                  </pic:blipFill>
+                  <pic:spPr bwMode="auto">
+                    <a:xfrm>
+                      <a:off x="0" y="0"/>
+                      <a:ext cx="2021840" cy="3002280"/>
+                    </a:xfrm>
+                    <a:prstGeom prst="rect">
+                      <a:avLst/>
+                    </a:prstGeom>
+                    <a:noFill/>
+                    <a:ln>
+                      <a:noFill/>
+                    </a:ln>
+                  </pic:spPr>
+                </pic:pic>
+              </a:graphicData>
+            </a:graphic>
+            <wp14:sizeRelH relativeFrom="margin">
+              <wp14:pctWidth>0</wp14:pctWidth>
+            </wp14:sizeRelH>
+            <wp14:sizeRelV relativeFrom="margin">
+              <wp14:pctHeight>0</wp14:pctHeight>
+            </wp14:sizeRelV>
+          </wp:anchor>
+        </w:drawing>
+      </w:r>
+    </w:p>
+    <w:p>
+      <w:pPr>
+        <w:spacing w:before="10"/>
+        <w:ind w:left="898"/>
+        <w:rPr>
+          <w:b/>
+        </w:rPr>
+      </w:pPr>
+    </w:p>
+    <w:p>
+      <w:pPr>
+        <w:spacing w:before="10"/>
+        <w:ind w:left="898"/>
+        <w:rPr>
+          <w:b/>
+        </w:rPr>
+      </w:pPr>
+    </w:p>
+    <w:p>
+      <w:pPr>
+        <w:spacing w:before="10"/>
+        <w:ind w:left="898"/>
+        <w:rPr>
+          <w:b/>
+        </w:rPr>
+      </w:pPr>
+    </w:p>
+    <w:p>
+      <w:pPr>
+        <w:spacing w:before="10"/>
+        <w:ind w:left="898"/>
+        <w:rPr>
+          <w:b/>
+        </w:rPr>
+      </w:pPr>
+    </w:p>
+    <w:p>
+      <w:pPr>
+        <w:spacing w:before="10"/>
+        <w:ind w:left="898"/>
+        <w:rPr>
+          <w:b/>
+        </w:rPr>
+      </w:pPr>
+    </w:p>
+    <w:p>
+      <w:pPr>
+        <w:spacing w:before="10"/>
+        <w:ind w:left="898"/>
+        <w:rPr>
+          <w:b/>
+        </w:rPr>
+      </w:pPr>
+    </w:p>
+    <w:p>
+      <w:pPr>
+        <w:spacing w:before="10"/>
+        <w:ind w:left="898"/>
+        <w:rPr>
+          <w:b/>
+        </w:rPr>
+      </w:pPr>
+    </w:p>
+    <w:p>
+      <w:pPr>
+        <w:spacing w:before="10"/>
+        <w:ind w:left="898"/>
+        <w:rPr>
+          <w:b/>
+        </w:rPr>
+      </w:pPr>
+    </w:p>
+    <w:p>
+      <w:pPr>
+        <w:spacing w:before="10"/>
+        <w:ind w:left="898"/>
+        <w:rPr>
+          <w:b/>
+        </w:rPr>
+      </w:pPr>
+    </w:p>
+    <w:p>
+      <w:pPr>
+        <w:spacing w:before="10"/>
+        <w:ind w:left="898"/>
+        <w:rPr>
+          <w:b/>
+        </w:rPr>
+      </w:pPr>
+    </w:p>
+    <w:p>
+      <w:pPr>
+        <w:spacing w:before="10"/>
+        <w:ind w:left="898"/>
+        <w:rPr>
+          <w:b/>
+        </w:rPr>
+      </w:pPr>
+    </w:p>
+    <w:p>
+      <w:pPr>
+        <w:spacing w:before="10"/>
+        <w:ind w:left="898"/>
+        <w:rPr>
+          <w:b/>
+        </w:rPr>
+      </w:pPr>
+    </w:p>
+    <w:p>
+      <w:pPr>
+        <w:spacing w:before="10"/>
+        <w:ind w:left="898"/>
+        <w:rPr>
+          <w:b/>
+        </w:rPr>
+      </w:pPr>
+    </w:p>
+    <w:p>
+      <w:pPr>
+        <w:spacing w:before="10"/>
+        <w:ind w:left="898"/>
+        <w:rPr>
+          <w:b/>
+        </w:rPr>
+      </w:pPr>
+    </w:p>
+    <w:p>
+      <w:pPr>
+        <w:spacing w:before="10"/>
+        <w:ind w:left="898"/>
+        <w:rPr>
+          <w:b/>
+        </w:rPr>
+      </w:pPr>
+    </w:p>
+    <w:p>
+      <w:pPr>
+        <w:spacing w:before="10"/>
+        <w:ind w:left="898"/>
+        <w:rPr>
+          <w:b/>
+        </w:rPr>
+      </w:pPr>
+    </w:p>
+    <w:p>
+      <w:pPr>
+        <w:spacing w:before="10"/>
+        <w:ind w:left="898"/>
+        <w:rPr>
+          <w:b/>
+        </w:rPr>
+      </w:pPr>
+    </w:p>
+    <w:p>
+      <w:pPr>
+        <w:spacing w:before="10"/>
+        <w:ind w:left="898"/>
+        <w:rPr>
+          <w:b/>
+        </w:rPr>
+      </w:pPr>
+    </w:p>
+    <w:p>
+      <w:pPr>
+        <w:spacing w:before="10"/>
+        <w:ind w:left="898"/>
+        <w:rPr>
+          <w:bCs/>
+        </w:rPr>
+      </w:pPr>
+      <w:r>
+        <w:rPr>
+          <w:bCs/>
+        </w:rPr>
+        <w:lastRenderedPageBreak/>
+        <w:t xml:space="preserve">En la vista de las </w:t>
+      </w:r>
+      <w:r>
+        <w:rPr>
+          <w:b/>
+        </w:rPr>
+        <w:t>ESTACIONES</w:t>
+      </w:r>
+      <w:r>
+        <w:rPr>
+          <w:bCs/>
+        </w:rPr>
+        <w:t xml:space="preserve"> tengo 7 opciones para </w:t>
+      </w:r>
+      <w:r>
+        <w:rPr>
+          <w:bCs/>
+        </w:rPr>
+        <w:t>darl</w:t>
+      </w:r>
+      <w:r>
+        <w:rPr>
+          <w:bCs/>
+        </w:rPr>
+        <w:t>e</w:t>
+      </w:r>
+      <w:r>
+        <w:rPr>
+          <w:bCs/>
+        </w:rPr>
+        <w:t xml:space="preserve"> clic a mi aplicacion,</w:t>
+      </w:r>
+      <w:r>
+        <w:rPr>
+          <w:bCs/>
+        </w:rPr>
+        <w:t xml:space="preserve"> la </w:t>
+      </w:r>
+      <w:r>
+        <w:rPr>
+          <w:b/>
+        </w:rPr>
+        <w:t>MAS</w:t>
+      </w:r>
+      <w:r>
+        <w:rPr>
+          <w:bCs/>
+        </w:rPr>
+        <w:t xml:space="preserve"> </w:t>
+      </w:r>
+      <w:r>
+        <w:rPr>
+          <w:b/>
+        </w:rPr>
+        <w:t>IMPORTANTE</w:t>
+      </w:r>
+      <w:r>
+        <w:rPr>
+          <w:bCs/>
+        </w:rPr>
+        <w:t>, al momento de realizar los comando</w:t>
+      </w:r>
+      <w:r>
+        <w:rPr>
+          <w:bCs/>
+        </w:rPr>
+        <w:t>s</w:t>
+      </w:r>
+      <w:r>
+        <w:rPr>
+          <w:bCs/>
+        </w:rPr>
+        <w:t xml:space="preserve"> por voz es la parte de las </w:t>
+      </w:r>
+      <w:r>
+        <w:rPr>
+          <w:b/>
+        </w:rPr>
+        <w:t>INSTRUCCIONES</w:t>
+      </w:r>
+      <w:r>
+        <w:rPr>
+          <w:bCs/>
+        </w:rPr>
+        <w:t xml:space="preserve">. </w:t>
+      </w:r>
+    </w:p>
+    <w:p>
+      <w:pPr>
+        <w:spacing w:before="10"/>
+        <w:ind w:left="898"/>
+        <w:rPr>
+          <w:b/>
+        </w:rPr>
+      </w:pPr>
+      <w:r>
+        <w:rPr>
+          <w:b/>
+        </w:rPr>
+        <w:t xml:space="preserve"> </w:t>
+      </w:r>
+    </w:p>
+    <w:p>
+      <w:pPr>
+        <w:spacing w:before="10"/>
+        <w:ind w:left="898"/>
+        <w:rPr>
+          <w:b/>
+        </w:rPr>
+      </w:pPr>
+      <w:r>
+        <w:rPr>
+          <w:noProof/>
+        </w:rPr>
+        <w:drawing>
+          <wp:anchor distT="0" distB="0" distL="114300" distR="114300" simplePos="0" relativeHeight="251698176" behindDoc="0" locked="0" layoutInCell="1" allowOverlap="1" wp14:anchorId="4C47D6E2" wp14:editId="62261A87">
+            <wp:simplePos x="0" y="0"/>
+            <wp:positionH relativeFrom="margin">
+              <wp:align>center</wp:align>
+            </wp:positionH>
+            <wp:positionV relativeFrom="paragraph">
+              <wp:posOffset>20955</wp:posOffset>
+            </wp:positionV>
+            <wp:extent cx="1995805" cy="2917825"/>
+            <wp:effectExtent l="0" t="0" r="4445" b="0"/>
+            <wp:wrapSquare wrapText="bothSides"/>
+            <wp:docPr id="33" name="Picture 33"/>
             <wp:cNvGraphicFramePr>
               <a:graphicFrameLocks xmlns:a="http://schemas.openxmlformats.org/drawingml/2006/main" noChangeAspect="1"/>
             </wp:cNvGraphicFramePr>
@@ -3912,7 +4128,13 @@
                     <pic:cNvPicPr/>
                   </pic:nvPicPr>
                   <pic:blipFill>
-                    <a:blip r:embed="rId22"/>
+                    <a:blip r:embed="rId22">
+                      <a:extLst>
+                        <a:ext uri="{28A0092B-C50C-407E-A947-70E740481C1C}">
+                          <a14:useLocalDpi xmlns:a14="http://schemas.microsoft.com/office/drawing/2010/main" val="0"/>
+                        </a:ext>
+                      </a:extLst>
+                    </a:blip>
                     <a:stretch>
                       <a:fillRect/>
                     </a:stretch>
@@ -3920,7 +4142,7 @@
                   <pic:spPr>
                     <a:xfrm>
                       <a:off x="0" y="0"/>
-                      <a:ext cx="847725" cy="704850"/>
+                      <a:ext cx="1995805" cy="2917825"/>
                     </a:xfrm>
                     <a:prstGeom prst="rect">
                       <a:avLst/>
@@ -3929,14 +4151,163 @@
                 </pic:pic>
               </a:graphicData>
             </a:graphic>
-          </wp:inline>
+            <wp14:sizeRelH relativeFrom="margin">
+              <wp14:pctWidth>0</wp14:pctWidth>
+            </wp14:sizeRelH>
+            <wp14:sizeRelV relativeFrom="margin">
+              <wp14:pctHeight>0</wp14:pctHeight>
+            </wp14:sizeRelV>
+          </wp:anchor>
         </w:drawing>
       </w:r>
     </w:p>
     <w:p>
       <w:pPr>
-        <w:pStyle w:val="BodyText"/>
-        <w:spacing w:before="118"/>
+        <w:spacing w:before="10"/>
+        <w:ind w:left="898"/>
+        <w:rPr>
+          <w:b/>
+        </w:rPr>
+      </w:pPr>
+    </w:p>
+    <w:p>
+      <w:pPr>
+        <w:spacing w:before="10"/>
+        <w:ind w:left="898"/>
+        <w:rPr>
+          <w:b/>
+        </w:rPr>
+      </w:pPr>
+    </w:p>
+    <w:p>
+      <w:pPr>
+        <w:spacing w:before="10"/>
+        <w:ind w:left="898"/>
+        <w:rPr>
+          <w:b/>
+        </w:rPr>
+      </w:pPr>
+    </w:p>
+    <w:p>
+      <w:pPr>
+        <w:spacing w:before="10"/>
+        <w:ind w:left="898"/>
+        <w:rPr>
+          <w:b/>
+        </w:rPr>
+      </w:pPr>
+    </w:p>
+    <w:p>
+      <w:pPr>
+        <w:spacing w:before="10"/>
+        <w:ind w:left="898"/>
+        <w:rPr>
+          <w:b/>
+        </w:rPr>
+      </w:pPr>
+    </w:p>
+    <w:p>
+      <w:pPr>
+        <w:spacing w:before="10"/>
+        <w:ind w:left="898"/>
+        <w:rPr>
+          <w:b/>
+        </w:rPr>
+      </w:pPr>
+    </w:p>
+    <w:p>
+      <w:pPr>
+        <w:spacing w:before="10"/>
+        <w:ind w:left="898"/>
+        <w:rPr>
+          <w:b/>
+        </w:rPr>
+      </w:pPr>
+    </w:p>
+    <w:p>
+      <w:pPr>
+        <w:spacing w:before="10"/>
+        <w:ind w:left="898"/>
+        <w:rPr>
+          <w:b/>
+        </w:rPr>
+      </w:pPr>
+    </w:p>
+    <w:p>
+      <w:pPr>
+        <w:spacing w:before="10"/>
+        <w:ind w:left="898"/>
+        <w:rPr>
+          <w:b/>
+        </w:rPr>
+      </w:pPr>
+    </w:p>
+    <w:p>
+      <w:pPr>
+        <w:spacing w:before="10"/>
+        <w:ind w:left="898"/>
+        <w:rPr>
+          <w:b/>
+        </w:rPr>
+      </w:pPr>
+    </w:p>
+    <w:p>
+      <w:pPr>
+        <w:spacing w:before="10"/>
+        <w:ind w:left="898"/>
+        <w:rPr>
+          <w:b/>
+        </w:rPr>
+      </w:pPr>
+    </w:p>
+    <w:p>
+      <w:pPr>
+        <w:spacing w:before="10"/>
+        <w:ind w:left="898"/>
+        <w:rPr>
+          <w:b/>
+        </w:rPr>
+      </w:pPr>
+    </w:p>
+    <w:p>
+      <w:pPr>
+        <w:spacing w:before="10"/>
+        <w:ind w:left="898"/>
+        <w:rPr>
+          <w:b/>
+        </w:rPr>
+      </w:pPr>
+    </w:p>
+    <w:p>
+      <w:pPr>
+        <w:spacing w:before="10"/>
+        <w:ind w:left="898"/>
+        <w:rPr>
+          <w:b/>
+        </w:rPr>
+      </w:pPr>
+    </w:p>
+    <w:p>
+      <w:pPr>
+        <w:spacing w:before="10"/>
+        <w:ind w:left="898"/>
+        <w:rPr>
+          <w:b/>
+        </w:rPr>
+      </w:pPr>
+    </w:p>
+    <w:p>
+      <w:pPr>
+        <w:spacing w:before="10"/>
+        <w:ind w:left="898"/>
+        <w:rPr>
+          <w:b/>
+        </w:rPr>
+      </w:pPr>
+    </w:p>
+    <w:p>
+      <w:pPr>
+        <w:spacing w:before="10"/>
         <w:ind w:left="898"/>
         <w:rPr>
           <w:bCs/>
@@ -3946,45 +4317,58 @@
         <w:rPr>
           <w:b/>
         </w:rPr>
-        <w:t>LIVING ROOM</w:t>
-      </w:r>
-      <w:r>
-        <w:rPr>
-          <w:b/>
-        </w:rPr>
-        <w:t xml:space="preserve">: </w:t>
+        <w:t xml:space="preserve">INSTRUCCIONES: </w:t>
       </w:r>
       <w:r>
         <w:rPr>
           <w:bCs/>
         </w:rPr>
-        <w:t xml:space="preserve">Este boton te dirige </w:t>
+        <w:t xml:space="preserve">Este boton </w:t>
       </w:r>
       <w:r>
         <w:rPr>
           <w:bCs/>
         </w:rPr>
-        <w:t>al cuarto de tu casa.</w:t>
-      </w:r>
-    </w:p>
-    <w:p>
-      <w:pPr>
-        <w:pStyle w:val="BodyText"/>
-        <w:spacing w:before="118"/>
-        <w:ind w:left="898"/>
+        <w:t>explica al usuario</w:t>
+      </w:r>
+      <w:r>
         <w:rPr>
           <w:bCs/>
         </w:rPr>
+        <w:t xml:space="preserve"> que palabras son las indicadas para accionar los contralodores</w:t>
+      </w:r>
+      <w:r>
+        <w:rPr>
+          <w:bCs/>
+        </w:rPr>
+        <w:t xml:space="preserve"> por voz para cambiar el estado de mis componentes. Por ejemplo: Al yo dar clic a</w:t>
+      </w:r>
+    </w:p>
+    <w:p>
+      <w:pPr>
+        <w:spacing w:before="10"/>
+        <w:ind w:left="898"/>
+        <w:rPr>
+          <w:b/>
+        </w:rPr>
       </w:pPr>
       <w:r>
         <w:rPr>
           <w:noProof/>
         </w:rPr>
         <w:drawing>
-          <wp:inline distT="0" distB="0" distL="0" distR="0" wp14:anchorId="12E08ED8" wp14:editId="4BD4A4CC">
-            <wp:extent cx="1038225" cy="895350"/>
-            <wp:effectExtent l="0" t="0" r="9525" b="0"/>
-            <wp:docPr id="4" name="Picture 4"/>
+          <wp:anchor distT="0" distB="0" distL="114300" distR="114300" simplePos="0" relativeHeight="251700224" behindDoc="0" locked="0" layoutInCell="1" allowOverlap="1" wp14:anchorId="762813A2" wp14:editId="686AE307">
+            <wp:simplePos x="0" y="0"/>
+            <wp:positionH relativeFrom="column">
+              <wp:posOffset>1635760</wp:posOffset>
+            </wp:positionH>
+            <wp:positionV relativeFrom="paragraph">
+              <wp:posOffset>46990</wp:posOffset>
+            </wp:positionV>
+            <wp:extent cx="1348740" cy="640080"/>
+            <wp:effectExtent l="0" t="0" r="3810" b="7620"/>
+            <wp:wrapNone/>
+            <wp:docPr id="39" name="Picture 39"/>
             <wp:cNvGraphicFramePr>
               <a:graphicFrameLocks xmlns:a="http://schemas.openxmlformats.org/drawingml/2006/main" noChangeAspect="1"/>
             </wp:cNvGraphicFramePr>
@@ -3992,66 +4376,61 @@
               <a:graphicData uri="http://schemas.openxmlformats.org/drawingml/2006/picture">
                 <pic:pic xmlns:pic="http://schemas.openxmlformats.org/drawingml/2006/picture">
                   <pic:nvPicPr>
-                    <pic:cNvPr id="1" name=""/>
-                    <pic:cNvPicPr/>
+                    <pic:cNvPr id="0" name="Picture 5"/>
+                    <pic:cNvPicPr>
+                      <a:picLocks noChangeAspect="1" noChangeArrowheads="1"/>
+                    </pic:cNvPicPr>
                   </pic:nvPicPr>
-                  <pic:blipFill>
-                    <a:blip r:embed="rId23"/>
-                    <a:stretch>
-                      <a:fillRect/>
-                    </a:stretch>
+                  <pic:blipFill rotWithShape="1">
+                    <a:blip r:embed="rId23" cstate="print">
+                      <a:extLst>
+                        <a:ext uri="{28A0092B-C50C-407E-A947-70E740481C1C}">
+                          <a14:useLocalDpi xmlns:a14="http://schemas.microsoft.com/office/drawing/2010/main" val="0"/>
+                        </a:ext>
+                      </a:extLst>
+                    </a:blip>
+                    <a:srcRect l="971" t="17964" r="13096" b="57701"/>
+                    <a:stretch/>
                   </pic:blipFill>
-                  <pic:spPr>
+                  <pic:spPr bwMode="auto">
                     <a:xfrm>
                       <a:off x="0" y="0"/>
-                      <a:ext cx="1038225" cy="895350"/>
+                      <a:ext cx="1348740" cy="640080"/>
                     </a:xfrm>
                     <a:prstGeom prst="rect">
                       <a:avLst/>
                     </a:prstGeom>
+                    <a:noFill/>
+                    <a:ln>
+                      <a:noFill/>
+                    </a:ln>
+                    <a:extLst>
+                      <a:ext uri="{53640926-AAD7-44D8-BBD7-CCE9431645EC}">
+                        <a14:shadowObscured xmlns:a14="http://schemas.microsoft.com/office/drawing/2010/main"/>
+                      </a:ext>
+                    </a:extLst>
                   </pic:spPr>
                 </pic:pic>
               </a:graphicData>
             </a:graphic>
-          </wp:inline>
+            <wp14:sizeRelH relativeFrom="margin">
+              <wp14:pctWidth>0</wp14:pctWidth>
+            </wp14:sizeRelH>
+            <wp14:sizeRelV relativeFrom="margin">
+              <wp14:pctHeight>0</wp14:pctHeight>
+            </wp14:sizeRelV>
+          </wp:anchor>
         </w:drawing>
       </w:r>
-    </w:p>
-    <w:p>
-      <w:pPr>
-        <w:pStyle w:val="BodyText"/>
-        <w:spacing w:before="118"/>
-        <w:ind w:left="898"/>
-      </w:pPr>
-      <w:r>
-        <w:rPr>
-          <w:b/>
-        </w:rPr>
-        <w:t>BEDROOM</w:t>
-      </w:r>
-      <w:r>
-        <w:t xml:space="preserve">: </w:t>
-      </w:r>
-      <w:r>
-        <w:t xml:space="preserve">Te dirige a la sala de tu casa para </w:t>
-      </w:r>
-    </w:p>
-    <w:p>
-      <w:pPr>
-        <w:pStyle w:val="BodyText"/>
-        <w:spacing w:before="118"/>
-        <w:ind w:left="898"/>
-      </w:pPr>
       <w:r>
         <w:rPr>
           <w:noProof/>
         </w:rPr>
-        <w:lastRenderedPageBreak/>
         <w:drawing>
-          <wp:inline distT="0" distB="0" distL="0" distR="0" wp14:anchorId="7F4B147B" wp14:editId="6CAFFF75">
-            <wp:extent cx="1105174" cy="691788"/>
-            <wp:effectExtent l="0" t="0" r="0" b="0"/>
-            <wp:docPr id="6" name="Picture 6"/>
+          <wp:inline distT="0" distB="0" distL="0" distR="0" wp14:anchorId="63C7B35D" wp14:editId="51E05A5C">
+            <wp:extent cx="847725" cy="704850"/>
+            <wp:effectExtent l="0" t="0" r="9525" b="0"/>
+            <wp:docPr id="2" name="Imagen 2"/>
             <wp:cNvGraphicFramePr>
               <a:graphicFrameLocks xmlns:a="http://schemas.openxmlformats.org/drawingml/2006/main" noChangeAspect="1"/>
             </wp:cNvGraphicFramePr>
@@ -4071,7 +4450,7 @@
                   <pic:spPr>
                     <a:xfrm>
                       <a:off x="0" y="0"/>
-                      <a:ext cx="1108011" cy="693564"/>
+                      <a:ext cx="847725" cy="704850"/>
                     </a:xfrm>
                     <a:prstGeom prst="rect">
                       <a:avLst/>
@@ -4089,44 +4468,62 @@
         <w:pStyle w:val="BodyText"/>
         <w:spacing w:before="118"/>
         <w:ind w:left="898"/>
-      </w:pPr>
-      <w:r>
-        <w:rPr>
-          <w:b/>
-        </w:rPr>
-        <w:t>DINNER</w:t>
-      </w:r>
-      <w:r>
-        <w:rPr>
-          <w:b/>
-        </w:rPr>
-        <w:t>:</w:t>
-      </w:r>
-      <w:r>
-        <w:t xml:space="preserve"> </w:t>
-      </w:r>
-      <w:r>
-        <w:t>Te dirige a</w:t>
-      </w:r>
-      <w:r>
-        <w:t>l cuarto donde es la cena de tu casa</w:t>
-      </w:r>
+        <w:rPr>
+          <w:bCs/>
+        </w:rPr>
+      </w:pPr>
+      <w:r>
+        <w:rPr>
+          <w:b/>
+        </w:rPr>
+        <w:t xml:space="preserve">BEDROOM: </w:t>
+      </w:r>
+      <w:r>
+        <w:rPr>
+          <w:bCs/>
+        </w:rPr>
+        <w:t>Este boton te dirige al cuarto de tu casa.</w:t>
+      </w:r>
+      <w:r>
+        <w:rPr>
+          <w:bCs/>
+        </w:rPr>
+        <w:t xml:space="preserve"> En donde</w:t>
+      </w:r>
+      <w:r>
+        <w:rPr>
+          <w:bCs/>
+        </w:rPr>
+        <w:t xml:space="preserve"> tengo dos componenentes. Luces y Persianas.</w:t>
+      </w:r>
+    </w:p>
+    <w:p>
+      <w:pPr>
+        <w:spacing w:before="10"/>
+        <w:ind w:left="898"/>
+        <w:rPr>
+          <w:bCs/>
+        </w:rPr>
+      </w:pPr>
     </w:p>
     <w:p>
       <w:pPr>
         <w:pStyle w:val="BodyText"/>
         <w:spacing w:before="118"/>
         <w:ind w:left="898"/>
+        <w:rPr>
+          <w:bCs/>
+        </w:rPr>
       </w:pPr>
       <w:r>
         <w:rPr>
           <w:noProof/>
         </w:rPr>
         <w:drawing>
-          <wp:inline distT="0" distB="0" distL="0" distR="0" wp14:anchorId="13EB8668" wp14:editId="3EF7B052">
-            <wp:extent cx="1032812" cy="897479"/>
-            <wp:effectExtent l="0" t="0" r="0" b="0"/>
-            <wp:docPr id="10" name="Picture 10"/>
+          <wp:inline distT="0" distB="0" distL="0" distR="0" wp14:anchorId="4CCA32A2" wp14:editId="040559FB">
+            <wp:extent cx="1038225" cy="895350"/>
+            <wp:effectExtent l="0" t="0" r="9525" b="0"/>
+            <wp:docPr id="4" name="Picture 4"/>
             <wp:cNvGraphicFramePr>
               <a:graphicFrameLocks xmlns:a="http://schemas.openxmlformats.org/drawingml/2006/main" noChangeAspect="1"/>
             </wp:cNvGraphicFramePr>
@@ -4146,7 +4543,7 @@
                   <pic:spPr>
                     <a:xfrm>
                       <a:off x="0" y="0"/>
-                      <a:ext cx="1041814" cy="905301"/>
+                      <a:ext cx="1038225" cy="895350"/>
                     </a:xfrm>
                     <a:prstGeom prst="rect">
                       <a:avLst/>
@@ -4158,66 +4555,15 @@
           </wp:inline>
         </w:drawing>
       </w:r>
-    </w:p>
-    <w:p>
-      <w:pPr>
-        <w:pStyle w:val="Heading2"/>
-        <w:tabs>
-          <w:tab w:val="left" w:pos="1331"/>
-        </w:tabs>
-        <w:spacing w:before="147"/>
-        <w:rPr>
-          <w:color w:val="365F91"/>
-        </w:rPr>
-      </w:pPr>
-    </w:p>
-    <w:p>
-      <w:pPr>
-        <w:pStyle w:val="BodyText"/>
-        <w:spacing w:before="118"/>
-        <w:ind w:left="898"/>
-      </w:pPr>
-      <w:r>
-        <w:rPr>
-          <w:b/>
-        </w:rPr>
-        <w:t>GARAGE</w:t>
-      </w:r>
-      <w:r>
-        <w:t xml:space="preserve">: </w:t>
-      </w:r>
-      <w:r>
-        <w:t xml:space="preserve"> </w:t>
-      </w:r>
-      <w:r>
-        <w:t>Posee los comando para abrir tus puertas y apagas las luces de tu garaje.</w:t>
-      </w:r>
-    </w:p>
-    <w:p>
-      <w:pPr>
-        <w:pStyle w:val="BodyText"/>
-        <w:spacing w:before="118"/>
-        <w:ind w:left="898"/>
-      </w:pPr>
-      <w:r>
-        <w:t xml:space="preserve">                                         </w:t>
-      </w:r>
-    </w:p>
-    <w:p>
-      <w:pPr>
-        <w:pStyle w:val="BodyText"/>
-        <w:spacing w:before="118"/>
-        <w:ind w:left="898"/>
-      </w:pPr>
       <w:r>
         <w:rPr>
           <w:noProof/>
         </w:rPr>
         <w:drawing>
-          <wp:inline distT="0" distB="0" distL="0" distR="0" wp14:anchorId="055E89D9" wp14:editId="61DC0C84">
-            <wp:extent cx="927557" cy="958220"/>
-            <wp:effectExtent l="0" t="0" r="6350" b="0"/>
-            <wp:docPr id="12" name="Picture 12"/>
+          <wp:inline distT="0" distB="0" distL="0" distR="0" wp14:anchorId="5D89D2AD" wp14:editId="13F3E69C">
+            <wp:extent cx="1603375" cy="874568"/>
+            <wp:effectExtent l="0" t="0" r="0" b="1905"/>
+            <wp:docPr id="40" name="Picture 40"/>
             <wp:cNvGraphicFramePr>
               <a:graphicFrameLocks xmlns:a="http://schemas.openxmlformats.org/drawingml/2006/main" noChangeAspect="1"/>
             </wp:cNvGraphicFramePr>
@@ -4237,7 +4583,7 @@
                   <pic:spPr>
                     <a:xfrm>
                       <a:off x="0" y="0"/>
-                      <a:ext cx="932272" cy="963091"/>
+                      <a:ext cx="1609531" cy="877926"/>
                     </a:xfrm>
                     <a:prstGeom prst="rect">
                       <a:avLst/>
@@ -4257,7 +4603,13 @@
         <w:ind w:left="898"/>
       </w:pPr>
       <w:r>
-        <w:t>GARDEN: Te redirige al garaje de tu casa para poder modificar el estado de las luces y persianas.</w:t>
+        <w:rPr>
+          <w:b/>
+        </w:rPr>
+        <w:t>LIVINGROOM</w:t>
+      </w:r>
+      <w:r>
+        <w:t xml:space="preserve">: Te dirige a la sala de tu casa para </w:t>
       </w:r>
     </w:p>
     <w:p>
@@ -4271,10 +4623,10 @@
           <w:noProof/>
         </w:rPr>
         <w:drawing>
-          <wp:inline distT="0" distB="0" distL="0" distR="0" wp14:anchorId="0FDDB33A" wp14:editId="4731798F">
-            <wp:extent cx="1238250" cy="1285875"/>
-            <wp:effectExtent l="0" t="0" r="0" b="9525"/>
-            <wp:docPr id="14" name="Picture 14"/>
+          <wp:inline distT="0" distB="0" distL="0" distR="0" wp14:anchorId="5C599F97" wp14:editId="754C408A">
+            <wp:extent cx="1177779" cy="737235"/>
+            <wp:effectExtent l="0" t="0" r="3810" b="5715"/>
+            <wp:docPr id="6" name="Picture 6"/>
             <wp:cNvGraphicFramePr>
               <a:graphicFrameLocks xmlns:a="http://schemas.openxmlformats.org/drawingml/2006/main" noChangeAspect="1"/>
             </wp:cNvGraphicFramePr>
@@ -4294,6 +4646,347 @@
                   <pic:spPr>
                     <a:xfrm>
                       <a:off x="0" y="0"/>
+                      <a:ext cx="1184669" cy="741548"/>
+                    </a:xfrm>
+                    <a:prstGeom prst="rect">
+                      <a:avLst/>
+                    </a:prstGeom>
+                  </pic:spPr>
+                </pic:pic>
+              </a:graphicData>
+            </a:graphic>
+          </wp:inline>
+        </w:drawing>
+      </w:r>
+      <w:r>
+        <w:rPr>
+          <w:noProof/>
+        </w:rPr>
+        <w:t xml:space="preserve"> </w:t>
+      </w:r>
+      <w:r>
+        <w:rPr>
+          <w:noProof/>
+        </w:rPr>
+        <w:drawing>
+          <wp:inline distT="0" distB="0" distL="0" distR="0" wp14:anchorId="0954E26D" wp14:editId="187F1F7B">
+            <wp:extent cx="1341628" cy="759413"/>
+            <wp:effectExtent l="0" t="0" r="0" b="3175"/>
+            <wp:docPr id="30" name="Picture 30"/>
+            <wp:cNvGraphicFramePr>
+              <a:graphicFrameLocks xmlns:a="http://schemas.openxmlformats.org/drawingml/2006/main" noChangeAspect="1"/>
+            </wp:cNvGraphicFramePr>
+            <a:graphic xmlns:a="http://schemas.openxmlformats.org/drawingml/2006/main">
+              <a:graphicData uri="http://schemas.openxmlformats.org/drawingml/2006/picture">
+                <pic:pic xmlns:pic="http://schemas.openxmlformats.org/drawingml/2006/picture">
+                  <pic:nvPicPr>
+                    <pic:cNvPr id="1" name=""/>
+                    <pic:cNvPicPr/>
+                  </pic:nvPicPr>
+                  <pic:blipFill>
+                    <a:blip r:embed="rId28"/>
+                    <a:stretch>
+                      <a:fillRect/>
+                    </a:stretch>
+                  </pic:blipFill>
+                  <pic:spPr>
+                    <a:xfrm>
+                      <a:off x="0" y="0"/>
+                      <a:ext cx="1401389" cy="793240"/>
+                    </a:xfrm>
+                    <a:prstGeom prst="rect">
+                      <a:avLst/>
+                    </a:prstGeom>
+                  </pic:spPr>
+                </pic:pic>
+              </a:graphicData>
+            </a:graphic>
+          </wp:inline>
+        </w:drawing>
+      </w:r>
+    </w:p>
+    <w:p>
+      <w:pPr>
+        <w:pStyle w:val="BodyText"/>
+        <w:spacing w:before="118"/>
+        <w:ind w:left="898"/>
+      </w:pPr>
+      <w:r>
+        <w:rPr>
+          <w:b/>
+        </w:rPr>
+        <w:t>DINNER</w:t>
+      </w:r>
+      <w:r>
+        <w:rPr>
+          <w:b/>
+        </w:rPr>
+        <w:t>:</w:t>
+      </w:r>
+      <w:r>
+        <w:t xml:space="preserve"> Te dirige al cuarto donde es la cena de tu casa</w:t>
+      </w:r>
+    </w:p>
+    <w:p>
+      <w:pPr>
+        <w:pStyle w:val="BodyText"/>
+        <w:spacing w:before="118"/>
+        <w:ind w:left="898"/>
+      </w:pPr>
+      <w:r>
+        <w:rPr>
+          <w:noProof/>
+        </w:rPr>
+        <w:drawing>
+          <wp:inline distT="0" distB="0" distL="0" distR="0" wp14:anchorId="5FE767C8" wp14:editId="4B85430A">
+            <wp:extent cx="1032812" cy="897479"/>
+            <wp:effectExtent l="0" t="0" r="0" b="0"/>
+            <wp:docPr id="10" name="Picture 10"/>
+            <wp:cNvGraphicFramePr>
+              <a:graphicFrameLocks xmlns:a="http://schemas.openxmlformats.org/drawingml/2006/main" noChangeAspect="1"/>
+            </wp:cNvGraphicFramePr>
+            <a:graphic xmlns:a="http://schemas.openxmlformats.org/drawingml/2006/main">
+              <a:graphicData uri="http://schemas.openxmlformats.org/drawingml/2006/picture">
+                <pic:pic xmlns:pic="http://schemas.openxmlformats.org/drawingml/2006/picture">
+                  <pic:nvPicPr>
+                    <pic:cNvPr id="1" name=""/>
+                    <pic:cNvPicPr/>
+                  </pic:nvPicPr>
+                  <pic:blipFill>
+                    <a:blip r:embed="rId29"/>
+                    <a:stretch>
+                      <a:fillRect/>
+                    </a:stretch>
+                  </pic:blipFill>
+                  <pic:spPr>
+                    <a:xfrm>
+                      <a:off x="0" y="0"/>
+                      <a:ext cx="1041814" cy="905301"/>
+                    </a:xfrm>
+                    <a:prstGeom prst="rect">
+                      <a:avLst/>
+                    </a:prstGeom>
+                  </pic:spPr>
+                </pic:pic>
+              </a:graphicData>
+            </a:graphic>
+          </wp:inline>
+        </w:drawing>
+      </w:r>
+      <w:r>
+        <w:t xml:space="preserve"> </w:t>
+      </w:r>
+      <w:r>
+        <w:rPr>
+          <w:noProof/>
+        </w:rPr>
+        <w:drawing>
+          <wp:inline distT="0" distB="0" distL="0" distR="0" wp14:anchorId="5269B93D" wp14:editId="3CF43480">
+            <wp:extent cx="1814821" cy="901065"/>
+            <wp:effectExtent l="0" t="0" r="0" b="0"/>
+            <wp:docPr id="31" name="Picture 31"/>
+            <wp:cNvGraphicFramePr>
+              <a:graphicFrameLocks xmlns:a="http://schemas.openxmlformats.org/drawingml/2006/main" noChangeAspect="1"/>
+            </wp:cNvGraphicFramePr>
+            <a:graphic xmlns:a="http://schemas.openxmlformats.org/drawingml/2006/main">
+              <a:graphicData uri="http://schemas.openxmlformats.org/drawingml/2006/picture">
+                <pic:pic xmlns:pic="http://schemas.openxmlformats.org/drawingml/2006/picture">
+                  <pic:nvPicPr>
+                    <pic:cNvPr id="1" name=""/>
+                    <pic:cNvPicPr/>
+                  </pic:nvPicPr>
+                  <pic:blipFill>
+                    <a:blip r:embed="rId30"/>
+                    <a:stretch>
+                      <a:fillRect/>
+                    </a:stretch>
+                  </pic:blipFill>
+                  <pic:spPr>
+                    <a:xfrm>
+                      <a:off x="0" y="0"/>
+                      <a:ext cx="1840732" cy="913930"/>
+                    </a:xfrm>
+                    <a:prstGeom prst="rect">
+                      <a:avLst/>
+                    </a:prstGeom>
+                  </pic:spPr>
+                </pic:pic>
+              </a:graphicData>
+            </a:graphic>
+          </wp:inline>
+        </w:drawing>
+      </w:r>
+    </w:p>
+    <w:p>
+      <w:pPr>
+        <w:pStyle w:val="Heading2"/>
+        <w:tabs>
+          <w:tab w:val="left" w:pos="1331"/>
+        </w:tabs>
+        <w:spacing w:before="147"/>
+        <w:rPr>
+          <w:color w:val="365F91"/>
+        </w:rPr>
+      </w:pPr>
+    </w:p>
+    <w:p>
+      <w:pPr>
+        <w:pStyle w:val="BodyText"/>
+        <w:spacing w:before="118"/>
+        <w:ind w:left="898"/>
+      </w:pPr>
+      <w:r>
+        <w:rPr>
+          <w:b/>
+        </w:rPr>
+        <w:lastRenderedPageBreak/>
+        <w:t>GARAGE</w:t>
+      </w:r>
+      <w:r>
+        <w:t>:  Posee los comando para abrir tus puertas y apagas las luces de tu garaje.</w:t>
+      </w:r>
+    </w:p>
+    <w:p>
+      <w:pPr>
+        <w:pStyle w:val="BodyText"/>
+        <w:spacing w:before="118"/>
+        <w:ind w:left="898"/>
+      </w:pPr>
+      <w:r>
+        <w:t xml:space="preserve">                                         </w:t>
+      </w:r>
+    </w:p>
+    <w:p>
+      <w:pPr>
+        <w:pStyle w:val="BodyText"/>
+        <w:spacing w:before="118"/>
+        <w:ind w:left="898"/>
+      </w:pPr>
+      <w:r>
+        <w:rPr>
+          <w:noProof/>
+        </w:rPr>
+        <w:drawing>
+          <wp:inline distT="0" distB="0" distL="0" distR="0" wp14:anchorId="7F8ED615" wp14:editId="25B7DDB0">
+            <wp:extent cx="927557" cy="958220"/>
+            <wp:effectExtent l="0" t="0" r="6350" b="0"/>
+            <wp:docPr id="12" name="Picture 12"/>
+            <wp:cNvGraphicFramePr>
+              <a:graphicFrameLocks xmlns:a="http://schemas.openxmlformats.org/drawingml/2006/main" noChangeAspect="1"/>
+            </wp:cNvGraphicFramePr>
+            <a:graphic xmlns:a="http://schemas.openxmlformats.org/drawingml/2006/main">
+              <a:graphicData uri="http://schemas.openxmlformats.org/drawingml/2006/picture">
+                <pic:pic xmlns:pic="http://schemas.openxmlformats.org/drawingml/2006/picture">
+                  <pic:nvPicPr>
+                    <pic:cNvPr id="1" name=""/>
+                    <pic:cNvPicPr/>
+                  </pic:nvPicPr>
+                  <pic:blipFill>
+                    <a:blip r:embed="rId31"/>
+                    <a:stretch>
+                      <a:fillRect/>
+                    </a:stretch>
+                  </pic:blipFill>
+                  <pic:spPr>
+                    <a:xfrm>
+                      <a:off x="0" y="0"/>
+                      <a:ext cx="932272" cy="963091"/>
+                    </a:xfrm>
+                    <a:prstGeom prst="rect">
+                      <a:avLst/>
+                    </a:prstGeom>
+                  </pic:spPr>
+                </pic:pic>
+              </a:graphicData>
+            </a:graphic>
+          </wp:inline>
+        </w:drawing>
+      </w:r>
+      <w:r>
+        <w:rPr>
+          <w:noProof/>
+        </w:rPr>
+        <w:drawing>
+          <wp:inline distT="0" distB="0" distL="0" distR="0" wp14:anchorId="2321735B" wp14:editId="3AA3971A">
+            <wp:extent cx="1668780" cy="964004"/>
+            <wp:effectExtent l="0" t="0" r="7620" b="7620"/>
+            <wp:docPr id="41" name="Picture 41"/>
+            <wp:cNvGraphicFramePr>
+              <a:graphicFrameLocks xmlns:a="http://schemas.openxmlformats.org/drawingml/2006/main" noChangeAspect="1"/>
+            </wp:cNvGraphicFramePr>
+            <a:graphic xmlns:a="http://schemas.openxmlformats.org/drawingml/2006/main">
+              <a:graphicData uri="http://schemas.openxmlformats.org/drawingml/2006/picture">
+                <pic:pic xmlns:pic="http://schemas.openxmlformats.org/drawingml/2006/picture">
+                  <pic:nvPicPr>
+                    <pic:cNvPr id="1" name=""/>
+                    <pic:cNvPicPr/>
+                  </pic:nvPicPr>
+                  <pic:blipFill>
+                    <a:blip r:embed="rId32"/>
+                    <a:stretch>
+                      <a:fillRect/>
+                    </a:stretch>
+                  </pic:blipFill>
+                  <pic:spPr>
+                    <a:xfrm>
+                      <a:off x="0" y="0"/>
+                      <a:ext cx="1701119" cy="982685"/>
+                    </a:xfrm>
+                    <a:prstGeom prst="rect">
+                      <a:avLst/>
+                    </a:prstGeom>
+                  </pic:spPr>
+                </pic:pic>
+              </a:graphicData>
+            </a:graphic>
+          </wp:inline>
+        </w:drawing>
+      </w:r>
+    </w:p>
+    <w:p>
+      <w:pPr>
+        <w:pStyle w:val="BodyText"/>
+        <w:spacing w:before="118"/>
+        <w:ind w:left="898"/>
+      </w:pPr>
+      <w:r>
+        <w:t>GARDEN: Te redirige al garaje de tu casa para poder modificar el estado de las luces y persianas.</w:t>
+      </w:r>
+    </w:p>
+    <w:p>
+      <w:pPr>
+        <w:pStyle w:val="BodyText"/>
+        <w:spacing w:before="118"/>
+        <w:ind w:left="898"/>
+      </w:pPr>
+      <w:r>
+        <w:rPr>
+          <w:noProof/>
+        </w:rPr>
+        <w:drawing>
+          <wp:inline distT="0" distB="0" distL="0" distR="0" wp14:anchorId="19C07EBC" wp14:editId="08CAA4F4">
+            <wp:extent cx="1238250" cy="1285875"/>
+            <wp:effectExtent l="0" t="0" r="0" b="9525"/>
+            <wp:docPr id="14" name="Picture 14"/>
+            <wp:cNvGraphicFramePr>
+              <a:graphicFrameLocks xmlns:a="http://schemas.openxmlformats.org/drawingml/2006/main" noChangeAspect="1"/>
+            </wp:cNvGraphicFramePr>
+            <a:graphic xmlns:a="http://schemas.openxmlformats.org/drawingml/2006/main">
+              <a:graphicData uri="http://schemas.openxmlformats.org/drawingml/2006/picture">
+                <pic:pic xmlns:pic="http://schemas.openxmlformats.org/drawingml/2006/picture">
+                  <pic:nvPicPr>
+                    <pic:cNvPr id="1" name=""/>
+                    <pic:cNvPicPr/>
+                  </pic:nvPicPr>
+                  <pic:blipFill>
+                    <a:blip r:embed="rId33"/>
+                    <a:stretch>
+                      <a:fillRect/>
+                    </a:stretch>
+                  </pic:blipFill>
+                  <pic:spPr>
+                    <a:xfrm>
+                      <a:off x="0" y="0"/>
                       <a:ext cx="1238250" cy="1285875"/>
                     </a:xfrm>
                     <a:prstGeom prst="rect">
@@ -4314,10 +5007,7 @@
         <w:ind w:left="898"/>
       </w:pPr>
       <w:r>
-        <w:t>SALIDA: Sale de la aplicacion</w:t>
-      </w:r>
-      <w:r>
-        <w:t xml:space="preserve"> a tu cuenta de usuario.</w:t>
+        <w:t>SALIDA: Sale de la aplicacion a tu cuenta de usuario.</w:t>
       </w:r>
     </w:p>
     <w:p>
@@ -4325,14 +5015,1318 @@
         <w:pStyle w:val="BodyText"/>
         <w:spacing w:before="118"/>
         <w:ind w:left="898"/>
+      </w:pPr>
+    </w:p>
+    <w:p>
+      <w:pPr>
+        <w:pStyle w:val="BodyText"/>
+        <w:spacing w:before="118"/>
+        <w:ind w:left="898"/>
+        <w:rPr>
+          <w:b/>
+        </w:rPr>
       </w:pPr>
       <w:bookmarkStart w:id="9" w:name="_GoBack"/>
       <w:bookmarkEnd w:id="9"/>
     </w:p>
     <w:p>
       <w:pPr>
-        <w:pStyle w:val="BodyText"/>
-        <w:spacing w:before="118"/>
+        <w:pStyle w:val="Heading2"/>
+        <w:numPr>
+          <w:ilvl w:val="1"/>
+          <w:numId w:val="5"/>
+        </w:numPr>
+        <w:tabs>
+          <w:tab w:val="left" w:pos="1331"/>
+        </w:tabs>
+        <w:spacing w:before="147"/>
+      </w:pPr>
+      <w:bookmarkStart w:id="10" w:name="_Toc17543956"/>
+      <w:r>
+        <w:rPr>
+          <w:color w:val="365F91"/>
+        </w:rPr>
+        <w:t xml:space="preserve">BOTONES DE </w:t>
+      </w:r>
+      <w:r>
+        <w:rPr>
+          <w:color w:val="365F91"/>
+        </w:rPr>
+        <w:t>EJECUCION</w:t>
+      </w:r>
+      <w:bookmarkEnd w:id="10"/>
+    </w:p>
+    <w:p>
+      <w:pPr>
+        <w:spacing w:before="10"/>
+      </w:pPr>
+      <w:r>
+        <w:rPr>
+          <w:noProof/>
+        </w:rPr>
+        <mc:AlternateContent>
+          <mc:Choice Requires="wps">
+            <w:drawing>
+              <wp:anchor distT="0" distB="0" distL="114300" distR="114300" simplePos="0" relativeHeight="251689984" behindDoc="0" locked="0" layoutInCell="1" allowOverlap="1" wp14:anchorId="5F972632" wp14:editId="4B7D8B1D">
+                <wp:simplePos x="0" y="0"/>
+                <wp:positionH relativeFrom="column">
+                  <wp:posOffset>2763520</wp:posOffset>
+                </wp:positionH>
+                <wp:positionV relativeFrom="paragraph">
+                  <wp:posOffset>17780</wp:posOffset>
+                </wp:positionV>
+                <wp:extent cx="3124200" cy="701040"/>
+                <wp:effectExtent l="0" t="0" r="19050" b="22860"/>
+                <wp:wrapNone/>
+                <wp:docPr id="35" name="Text Box 35"/>
+                <wp:cNvGraphicFramePr/>
+                <a:graphic xmlns:a="http://schemas.openxmlformats.org/drawingml/2006/main">
+                  <a:graphicData uri="http://schemas.microsoft.com/office/word/2010/wordprocessingShape">
+                    <wps:wsp>
+                      <wps:cNvSpPr txBox="1"/>
+                      <wps:spPr>
+                        <a:xfrm>
+                          <a:off x="0" y="0"/>
+                          <a:ext cx="3124200" cy="701040"/>
+                        </a:xfrm>
+                        <a:prstGeom prst="rect">
+                          <a:avLst/>
+                        </a:prstGeom>
+                        <a:solidFill>
+                          <a:schemeClr val="lt1"/>
+                        </a:solidFill>
+                        <a:ln w="6350">
+                          <a:solidFill>
+                            <a:prstClr val="black"/>
+                          </a:solidFill>
+                        </a:ln>
+                      </wps:spPr>
+                      <wps:txbx>
+                        <w:txbxContent>
+                          <w:p>
+                            <w:pPr>
+                              <w:rPr>
+                                <w:lang w:val="es-US"/>
+                              </w:rPr>
+                            </w:pPr>
+                            <w:r>
+                              <w:rPr>
+                                <w:lang w:val="es-US"/>
+                              </w:rPr>
+                              <w:t>Cambio el estado de mis pe</w:t>
+                            </w:r>
+                            <w:r>
+                              <w:rPr>
+                                <w:lang w:val="es-US"/>
+                              </w:rPr>
+                              <w:t>rsianas a ACTIVADA. La aplicación se toma sus 15 segundos para ejecutar y abrir las persianas. SER PACIENTE.</w:t>
+                            </w:r>
+                          </w:p>
+                        </w:txbxContent>
+                      </wps:txbx>
+                      <wps:bodyPr rot="0" spcFirstLastPara="0" vertOverflow="overflow" horzOverflow="overflow" vert="horz" wrap="square" lIns="91440" tIns="45720" rIns="91440" bIns="45720" numCol="1" spcCol="0" rtlCol="0" fromWordArt="0" anchor="t" anchorCtr="0" forceAA="0" compatLnSpc="1">
+                        <a:prstTxWarp prst="textNoShape">
+                          <a:avLst/>
+                        </a:prstTxWarp>
+                        <a:noAutofit/>
+                      </wps:bodyPr>
+                    </wps:wsp>
+                  </a:graphicData>
+                </a:graphic>
+                <wp14:sizeRelH relativeFrom="margin">
+                  <wp14:pctWidth>0</wp14:pctWidth>
+                </wp14:sizeRelH>
+                <wp14:sizeRelV relativeFrom="margin">
+                  <wp14:pctHeight>0</wp14:pctHeight>
+                </wp14:sizeRelV>
+              </wp:anchor>
+            </w:drawing>
+          </mc:Choice>
+          <mc:Fallback>
+            <w:pict>
+              <v:shapetype w14:anchorId="5F972632" id="_x0000_t202" coordsize="21600,21600" o:spt="202" path="m,l,21600r21600,l21600,xe">
+                <v:stroke joinstyle="miter"/>
+                <v:path gradientshapeok="t" o:connecttype="rect"/>
+              </v:shapetype>
+              <v:shape id="Text Box 35" o:spid="_x0000_s1026" type="#_x0000_t202" style="position:absolute;margin-left:217.6pt;margin-top:1.4pt;width:246pt;height:55.2pt;z-index:251689984;visibility:visible;mso-wrap-style:square;mso-width-percent:0;mso-height-percent:0;mso-wrap-distance-left:9pt;mso-wrap-distance-top:0;mso-wrap-distance-right:9pt;mso-wrap-distance-bottom:0;mso-position-horizontal:absolute;mso-position-horizontal-relative:text;mso-position-vertical:absolute;mso-position-vertical-relative:text;mso-width-percent:0;mso-height-percent:0;mso-width-relative:margin;mso-height-relative:margin;v-text-anchor:top" o:gfxdata="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" fillcolor="white [3201]" strokeweight=".5pt">
+                <v:textbox>
+                  <w:txbxContent>
+                    <w:p>
+                      <w:pPr>
+                        <w:rPr>
+                          <w:lang w:val="es-US"/>
+                        </w:rPr>
+                      </w:pPr>
+                      <w:r>
+                        <w:rPr>
+                          <w:lang w:val="es-US"/>
+                        </w:rPr>
+                        <w:t>Cambio el estado de mis pe</w:t>
+                      </w:r>
+                      <w:r>
+                        <w:rPr>
+                          <w:lang w:val="es-US"/>
+                        </w:rPr>
+                        <w:t>rsianas a ACTIVADA. La aplicación se toma sus 15 segundos para ejecutar y abrir las persianas. SER PACIENTE.</w:t>
+                      </w:r>
+                    </w:p>
+                  </w:txbxContent>
+                </v:textbox>
+              </v:shape>
+            </w:pict>
+          </mc:Fallback>
+        </mc:AlternateContent>
+      </w:r>
+      <w:r>
+        <w:rPr>
+          <w:noProof/>
+        </w:rPr>
+        <w:drawing>
+          <wp:anchor distT="0" distB="0" distL="114300" distR="114300" simplePos="0" relativeHeight="251683840" behindDoc="0" locked="0" layoutInCell="1" allowOverlap="1" wp14:anchorId="24B69B03" wp14:editId="25EBDE0C">
+            <wp:simplePos x="0" y="0"/>
+            <wp:positionH relativeFrom="column">
+              <wp:posOffset>485140</wp:posOffset>
+            </wp:positionH>
+            <wp:positionV relativeFrom="paragraph">
+              <wp:posOffset>173355</wp:posOffset>
+            </wp:positionV>
+            <wp:extent cx="1569720" cy="2630475"/>
+            <wp:effectExtent l="0" t="0" r="0" b="0"/>
+            <wp:wrapNone/>
+            <wp:docPr id="28" name="Picture 28"/>
+            <wp:cNvGraphicFramePr>
+              <a:graphicFrameLocks xmlns:a="http://schemas.openxmlformats.org/drawingml/2006/main" noChangeAspect="1"/>
+            </wp:cNvGraphicFramePr>
+            <a:graphic xmlns:a="http://schemas.openxmlformats.org/drawingml/2006/main">
+              <a:graphicData uri="http://schemas.openxmlformats.org/drawingml/2006/picture">
+                <pic:pic xmlns:pic="http://schemas.openxmlformats.org/drawingml/2006/picture">
+                  <pic:nvPicPr>
+                    <pic:cNvPr id="0" name="Picture 5"/>
+                    <pic:cNvPicPr>
+                      <a:picLocks noChangeAspect="1" noChangeArrowheads="1"/>
+                    </pic:cNvPicPr>
+                  </pic:nvPicPr>
+                  <pic:blipFill>
+                    <a:blip r:embed="rId23" cstate="print">
+                      <a:extLst>
+                        <a:ext uri="{28A0092B-C50C-407E-A947-70E740481C1C}">
+                          <a14:useLocalDpi xmlns:a14="http://schemas.microsoft.com/office/drawing/2010/main" val="0"/>
+                        </a:ext>
+                      </a:extLst>
+                    </a:blip>
+                    <a:srcRect/>
+                    <a:stretch>
+                      <a:fillRect/>
+                    </a:stretch>
+                  </pic:blipFill>
+                  <pic:spPr bwMode="auto">
+                    <a:xfrm>
+                      <a:off x="0" y="0"/>
+                      <a:ext cx="1569720" cy="2630475"/>
+                    </a:xfrm>
+                    <a:prstGeom prst="rect">
+                      <a:avLst/>
+                    </a:prstGeom>
+                    <a:noFill/>
+                    <a:ln>
+                      <a:noFill/>
+                    </a:ln>
+                  </pic:spPr>
+                </pic:pic>
+              </a:graphicData>
+            </a:graphic>
+            <wp14:sizeRelH relativeFrom="margin">
+              <wp14:pctWidth>0</wp14:pctWidth>
+            </wp14:sizeRelH>
+            <wp14:sizeRelV relativeFrom="margin">
+              <wp14:pctHeight>0</wp14:pctHeight>
+            </wp14:sizeRelV>
+          </wp:anchor>
+        </w:drawing>
+      </w:r>
+    </w:p>
+    <w:p>
+      <w:pPr>
+        <w:spacing w:before="10"/>
+        <w:ind w:left="898"/>
+      </w:pPr>
+    </w:p>
+    <w:p>
+      <w:pPr>
+        <w:spacing w:before="10"/>
+        <w:ind w:left="898"/>
+      </w:pPr>
+      <w:r>
+        <w:rPr>
+          <w:noProof/>
+        </w:rPr>
+        <mc:AlternateContent>
+          <mc:Choice Requires="wps">
+            <w:drawing>
+              <wp:anchor distT="0" distB="0" distL="114300" distR="114300" simplePos="0" relativeHeight="251688960" behindDoc="0" locked="0" layoutInCell="1" allowOverlap="1" wp14:anchorId="15AABE57" wp14:editId="23A1D931">
+                <wp:simplePos x="0" y="0"/>
+                <wp:positionH relativeFrom="column">
+                  <wp:posOffset>1757680</wp:posOffset>
+                </wp:positionH>
+                <wp:positionV relativeFrom="paragraph">
+                  <wp:posOffset>60325</wp:posOffset>
+                </wp:positionV>
+                <wp:extent cx="1036320" cy="609600"/>
+                <wp:effectExtent l="38100" t="0" r="30480" b="57150"/>
+                <wp:wrapNone/>
+                <wp:docPr id="34" name="Straight Arrow Connector 34"/>
+                <wp:cNvGraphicFramePr/>
+                <a:graphic xmlns:a="http://schemas.openxmlformats.org/drawingml/2006/main">
+                  <a:graphicData uri="http://schemas.microsoft.com/office/word/2010/wordprocessingShape">
+                    <wps:wsp>
+                      <wps:cNvCnPr/>
+                      <wps:spPr>
+                        <a:xfrm flipH="1">
+                          <a:off x="0" y="0"/>
+                          <a:ext cx="1036320" cy="609600"/>
+                        </a:xfrm>
+                        <a:prstGeom prst="straightConnector1">
+                          <a:avLst/>
+                        </a:prstGeom>
+                        <a:ln>
+                          <a:tailEnd type="triangle"/>
+                        </a:ln>
+                      </wps:spPr>
+                      <wps:style>
+                        <a:lnRef idx="1">
+                          <a:schemeClr val="accent1"/>
+                        </a:lnRef>
+                        <a:fillRef idx="0">
+                          <a:schemeClr val="accent1"/>
+                        </a:fillRef>
+                        <a:effectRef idx="0">
+                          <a:schemeClr val="accent1"/>
+                        </a:effectRef>
+                        <a:fontRef idx="minor">
+                          <a:schemeClr val="tx1"/>
+                        </a:fontRef>
+                      </wps:style>
+                      <wps:bodyPr/>
+                    </wps:wsp>
+                  </a:graphicData>
+                </a:graphic>
+                <wp14:sizeRelH relativeFrom="margin">
+                  <wp14:pctWidth>0</wp14:pctWidth>
+                </wp14:sizeRelH>
+                <wp14:sizeRelV relativeFrom="margin">
+                  <wp14:pctHeight>0</wp14:pctHeight>
+                </wp14:sizeRelV>
+              </wp:anchor>
+            </w:drawing>
+          </mc:Choice>
+          <mc:Fallback>
+            <w:pict>
+              <v:shapetype w14:anchorId="4C1768D6" id="_x0000_t32" coordsize="21600,21600" o:spt="32" o:oned="t" path="m,l21600,21600e" filled="f">
+                <v:path arrowok="t" fillok="f" o:connecttype="none"/>
+                <o:lock v:ext="edit" shapetype="t"/>
+              </v:shapetype>
+              <v:shape id="Straight Arrow Connector 34" o:spid="_x0000_s1026" type="#_x0000_t32" style="position:absolute;margin-left:138.4pt;margin-top:4.75pt;width:81.6pt;height:48pt;flip:x;z-index:251688960;visibility:visible;mso-wrap-style:square;mso-width-percent:0;mso-height-percent:0;mso-wrap-distance-left:9pt;mso-wrap-distance-top:0;mso-wrap-distance-right:9pt;mso-wrap-distance-bottom:0;mso-position-horizontal:absolute;mso-position-horizontal-relative:text;mso-position-vertical:absolute;mso-position-vertical-relative:text;mso-width-percent:0;mso-height-percent:0;mso-width-relative:margin;mso-height-relative:margin" o:gfxdata="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" strokecolor="#4579b8 [3044]">
+                <v:stroke endarrow="block"/>
+              </v:shape>
+            </w:pict>
+          </mc:Fallback>
+        </mc:AlternateContent>
+      </w:r>
+    </w:p>
+    <w:p>
+      <w:pPr>
+        <w:spacing w:before="10"/>
+        <w:ind w:left="898"/>
+      </w:pPr>
+    </w:p>
+    <w:p>
+      <w:pPr>
+        <w:spacing w:before="10"/>
+        <w:ind w:left="898"/>
+      </w:pPr>
+    </w:p>
+    <w:p>
+      <w:pPr>
+        <w:spacing w:before="10"/>
+        <w:ind w:left="898"/>
+      </w:pPr>
+    </w:p>
+    <w:p>
+      <w:pPr>
+        <w:spacing w:before="10"/>
+        <w:ind w:left="898"/>
+      </w:pPr>
+      <w:r>
+        <w:rPr>
+          <w:noProof/>
+        </w:rPr>
+        <w:drawing>
+          <wp:anchor distT="0" distB="0" distL="114300" distR="114300" simplePos="0" relativeHeight="251686912" behindDoc="0" locked="0" layoutInCell="1" allowOverlap="1" wp14:anchorId="24D247F1" wp14:editId="3B4BDFF9">
+            <wp:simplePos x="0" y="0"/>
+            <wp:positionH relativeFrom="column">
+              <wp:posOffset>2184400</wp:posOffset>
+            </wp:positionH>
+            <wp:positionV relativeFrom="paragraph">
+              <wp:posOffset>23495</wp:posOffset>
+            </wp:positionV>
+            <wp:extent cx="1577340" cy="358140"/>
+            <wp:effectExtent l="0" t="0" r="3810" b="3810"/>
+            <wp:wrapNone/>
+            <wp:docPr id="32" name="Picture 32"/>
+            <wp:cNvGraphicFramePr>
+              <a:graphicFrameLocks xmlns:a="http://schemas.openxmlformats.org/drawingml/2006/main" noChangeAspect="1"/>
+            </wp:cNvGraphicFramePr>
+            <a:graphic xmlns:a="http://schemas.openxmlformats.org/drawingml/2006/main">
+              <a:graphicData uri="http://schemas.openxmlformats.org/drawingml/2006/picture">
+                <pic:pic xmlns:pic="http://schemas.openxmlformats.org/drawingml/2006/picture">
+                  <pic:nvPicPr>
+                    <pic:cNvPr id="0" name="Picture 5"/>
+                    <pic:cNvPicPr>
+                      <a:picLocks noChangeAspect="1" noChangeArrowheads="1"/>
+                    </pic:cNvPicPr>
+                  </pic:nvPicPr>
+                  <pic:blipFill rotWithShape="1">
+                    <a:blip r:embed="rId34" cstate="print">
+                      <a:extLst>
+                        <a:ext uri="{28A0092B-C50C-407E-A947-70E740481C1C}">
+                          <a14:useLocalDpi xmlns:a14="http://schemas.microsoft.com/office/drawing/2010/main" val="0"/>
+                        </a:ext>
+                      </a:extLst>
+                    </a:blip>
+                    <a:srcRect l="-486" t="67504" r="-12" b="18879"/>
+                    <a:stretch/>
+                  </pic:blipFill>
+                  <pic:spPr bwMode="auto">
+                    <a:xfrm>
+                      <a:off x="0" y="0"/>
+                      <a:ext cx="1577340" cy="358140"/>
+                    </a:xfrm>
+                    <a:prstGeom prst="rect">
+                      <a:avLst/>
+                    </a:prstGeom>
+                    <a:noFill/>
+                    <a:ln>
+                      <a:noFill/>
+                    </a:ln>
+                    <a:extLst>
+                      <a:ext uri="{53640926-AAD7-44D8-BBD7-CCE9431645EC}">
+                        <a14:shadowObscured xmlns:a14="http://schemas.microsoft.com/office/drawing/2010/main"/>
+                      </a:ext>
+                    </a:extLst>
+                  </pic:spPr>
+                </pic:pic>
+              </a:graphicData>
+            </a:graphic>
+            <wp14:sizeRelH relativeFrom="margin">
+              <wp14:pctWidth>0</wp14:pctWidth>
+            </wp14:sizeRelH>
+            <wp14:sizeRelV relativeFrom="margin">
+              <wp14:pctHeight>0</wp14:pctHeight>
+            </wp14:sizeRelV>
+          </wp:anchor>
+        </w:drawing>
+      </w:r>
+    </w:p>
+    <w:p>
+      <w:pPr>
+        <w:spacing w:before="10"/>
+        <w:ind w:left="898"/>
+      </w:pPr>
+    </w:p>
+    <w:p>
+      <w:pPr>
+        <w:spacing w:before="10"/>
+        <w:ind w:left="898"/>
+      </w:pPr>
+      <w:r>
+        <w:rPr>
+          <w:noProof/>
+        </w:rPr>
+        <mc:AlternateContent>
+          <mc:Choice Requires="wps">
+            <w:drawing>
+              <wp:anchor distT="0" distB="0" distL="114300" distR="114300" simplePos="0" relativeHeight="251694080" behindDoc="0" locked="0" layoutInCell="1" allowOverlap="1" wp14:anchorId="0A175125" wp14:editId="226349CE">
+                <wp:simplePos x="0" y="0"/>
+                <wp:positionH relativeFrom="column">
+                  <wp:posOffset>2565400</wp:posOffset>
+                </wp:positionH>
+                <wp:positionV relativeFrom="paragraph">
+                  <wp:posOffset>104140</wp:posOffset>
+                </wp:positionV>
+                <wp:extent cx="3512820" cy="1173480"/>
+                <wp:effectExtent l="0" t="0" r="11430" b="26670"/>
+                <wp:wrapNone/>
+                <wp:docPr id="37" name="Text Box 37"/>
+                <wp:cNvGraphicFramePr/>
+                <a:graphic xmlns:a="http://schemas.openxmlformats.org/drawingml/2006/main">
+                  <a:graphicData uri="http://schemas.microsoft.com/office/word/2010/wordprocessingShape">
+                    <wps:wsp>
+                      <wps:cNvSpPr txBox="1"/>
+                      <wps:spPr>
+                        <a:xfrm>
+                          <a:off x="0" y="0"/>
+                          <a:ext cx="3512820" cy="1173480"/>
+                        </a:xfrm>
+                        <a:prstGeom prst="rect">
+                          <a:avLst/>
+                        </a:prstGeom>
+                        <a:solidFill>
+                          <a:schemeClr val="lt1"/>
+                        </a:solidFill>
+                        <a:ln w="6350">
+                          <a:solidFill>
+                            <a:prstClr val="black"/>
+                          </a:solidFill>
+                        </a:ln>
+                      </wps:spPr>
+                      <wps:txbx>
+                        <w:txbxContent>
+                          <w:p>
+                            <w:pPr>
+                              <w:rPr>
+                                <w:b/>
+                                <w:bCs/>
+                                <w:i/>
+                                <w:iCs/>
+                                <w:lang w:val="es-US"/>
+                              </w:rPr>
+                            </w:pPr>
+                            <w:r>
+                              <w:rPr>
+                                <w:lang w:val="es-US"/>
+                              </w:rPr>
+                              <w:t xml:space="preserve">Al yo dar clic se me desplegara el comando por voz. En el cual yo solo tengo cuatro comandos para ejecutar dos para las luces y dos para las persianas. Los cuales se encuentran en </w:t>
+                            </w:r>
+                            <w:r>
+                              <w:rPr>
+                                <w:lang w:val="es-US"/>
+                              </w:rPr>
+                              <w:t>La ventana</w:t>
+                            </w:r>
+                            <w:r>
+                              <w:rPr>
+                                <w:b/>
+                                <w:bCs/>
+                                <w:lang w:val="es-US"/>
+                              </w:rPr>
+                              <w:t xml:space="preserve"> INSTRUCCIONES</w:t>
+                            </w:r>
+                            <w:r>
+                              <w:rPr>
+                                <w:b/>
+                                <w:bCs/>
+                                <w:lang w:val="es-US"/>
+                              </w:rPr>
+                              <w:t xml:space="preserve">. </w:t>
+                            </w:r>
+                            <w:r>
+                              <w:rPr>
+                                <w:lang w:val="es-US"/>
+                              </w:rPr>
+                              <w:t xml:space="preserve">O en la sección </w:t>
+                            </w:r>
+                            <w:hyperlink w:anchor="_COMANDO_POR_VOZ" w:history="1">
+                              <w:r>
+                                <w:rPr>
+                                  <w:rStyle w:val="Hyperlink"/>
+                                  <w:b/>
+                                  <w:bCs/>
+                                  <w:i/>
+                                  <w:iCs/>
+                                  <w:lang w:val="es-US"/>
+                                </w:rPr>
+                                <w:t>comandos por voz</w:t>
+                              </w:r>
+                            </w:hyperlink>
+                            <w:r>
+                              <w:rPr>
+                                <w:b/>
+                                <w:bCs/>
+                                <w:i/>
+                                <w:iCs/>
+                                <w:lang w:val="es-US"/>
+                              </w:rPr>
+                              <w:t>.</w:t>
+                            </w:r>
+                          </w:p>
+                        </w:txbxContent>
+                      </wps:txbx>
+                      <wps:bodyPr rot="0" spcFirstLastPara="0" vertOverflow="overflow" horzOverflow="overflow" vert="horz" wrap="square" lIns="91440" tIns="45720" rIns="91440" bIns="45720" numCol="1" spcCol="0" rtlCol="0" fromWordArt="0" anchor="t" anchorCtr="0" forceAA="0" compatLnSpc="1">
+                        <a:prstTxWarp prst="textNoShape">
+                          <a:avLst/>
+                        </a:prstTxWarp>
+                        <a:noAutofit/>
+                      </wps:bodyPr>
+                    </wps:wsp>
+                  </a:graphicData>
+                </a:graphic>
+                <wp14:sizeRelH relativeFrom="margin">
+                  <wp14:pctWidth>0</wp14:pctWidth>
+                </wp14:sizeRelH>
+                <wp14:sizeRelV relativeFrom="margin">
+                  <wp14:pctHeight>0</wp14:pctHeight>
+                </wp14:sizeRelV>
+              </wp:anchor>
+            </w:drawing>
+          </mc:Choice>
+          <mc:Fallback>
+            <w:pict>
+              <v:shape w14:anchorId="0A175125" id="Text Box 37" o:spid="_x0000_s1027" type="#_x0000_t202" style="position:absolute;left:0;text-align:left;margin-left:202pt;margin-top:8.2pt;width:276.6pt;height:92.4pt;z-index:251694080;visibility:visible;mso-wrap-style:square;mso-width-percent:0;mso-height-percent:0;mso-wrap-distance-left:9pt;mso-wrap-distance-top:0;mso-wrap-distance-right:9pt;mso-wrap-distance-bottom:0;mso-position-horizontal:absolute;mso-position-horizontal-relative:text;mso-position-vertical:absolute;mso-position-vertical-relative:text;mso-width-percent:0;mso-height-percent:0;mso-width-relative:margin;mso-height-relative:margin;v-text-anchor:top" o:gfxdata="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" fillcolor="white [3201]" strokeweight=".5pt">
+                <v:textbox>
+                  <w:txbxContent>
+                    <w:p>
+                      <w:pPr>
+                        <w:rPr>
+                          <w:b/>
+                          <w:bCs/>
+                          <w:i/>
+                          <w:iCs/>
+                          <w:lang w:val="es-US"/>
+                        </w:rPr>
+                      </w:pPr>
+                      <w:r>
+                        <w:rPr>
+                          <w:lang w:val="es-US"/>
+                        </w:rPr>
+                        <w:t xml:space="preserve">Al yo dar clic se me desplegara el comando por voz. En el cual yo solo tengo cuatro comandos para ejecutar dos para las luces y dos para las persianas. Los cuales se encuentran en </w:t>
+                      </w:r>
+                      <w:r>
+                        <w:rPr>
+                          <w:lang w:val="es-US"/>
+                        </w:rPr>
+                        <w:t>La ventana</w:t>
+                      </w:r>
+                      <w:r>
+                        <w:rPr>
+                          <w:b/>
+                          <w:bCs/>
+                          <w:lang w:val="es-US"/>
+                        </w:rPr>
+                        <w:t xml:space="preserve"> INSTRUCCIONES</w:t>
+                      </w:r>
+                      <w:r>
+                        <w:rPr>
+                          <w:b/>
+                          <w:bCs/>
+                          <w:lang w:val="es-US"/>
+                        </w:rPr>
+                        <w:t xml:space="preserve">. </w:t>
+                      </w:r>
+                      <w:r>
+                        <w:rPr>
+                          <w:lang w:val="es-US"/>
+                        </w:rPr>
+                        <w:t xml:space="preserve">O en la sección </w:t>
+                      </w:r>
+                      <w:hyperlink w:anchor="_COMANDO_POR_VOZ" w:history="1">
+                        <w:r>
+                          <w:rPr>
+                            <w:rStyle w:val="Hyperlink"/>
+                            <w:b/>
+                            <w:bCs/>
+                            <w:i/>
+                            <w:iCs/>
+                            <w:lang w:val="es-US"/>
+                          </w:rPr>
+                          <w:t>comandos por voz</w:t>
+                        </w:r>
+                      </w:hyperlink>
+                      <w:r>
+                        <w:rPr>
+                          <w:b/>
+                          <w:bCs/>
+                          <w:i/>
+                          <w:iCs/>
+                          <w:lang w:val="es-US"/>
+                        </w:rPr>
+                        <w:t>.</w:t>
+                      </w:r>
+                    </w:p>
+                  </w:txbxContent>
+                </v:textbox>
+              </v:shape>
+            </w:pict>
+          </mc:Fallback>
+        </mc:AlternateContent>
+      </w:r>
+      <w:r>
+        <w:rPr>
+          <w:noProof/>
+        </w:rPr>
+        <mc:AlternateContent>
+          <mc:Choice Requires="wps">
+            <w:drawing>
+              <wp:anchor distT="0" distB="0" distL="114300" distR="114300" simplePos="0" relativeHeight="251692032" behindDoc="0" locked="0" layoutInCell="1" allowOverlap="1" wp14:anchorId="630D7048" wp14:editId="62F29BA8">
+                <wp:simplePos x="0" y="0"/>
+                <wp:positionH relativeFrom="column">
+                  <wp:posOffset>1409700</wp:posOffset>
+                </wp:positionH>
+                <wp:positionV relativeFrom="paragraph">
+                  <wp:posOffset>14605</wp:posOffset>
+                </wp:positionV>
+                <wp:extent cx="1036320" cy="609600"/>
+                <wp:effectExtent l="38100" t="0" r="30480" b="57150"/>
+                <wp:wrapNone/>
+                <wp:docPr id="36" name="Straight Arrow Connector 36"/>
+                <wp:cNvGraphicFramePr/>
+                <a:graphic xmlns:a="http://schemas.openxmlformats.org/drawingml/2006/main">
+                  <a:graphicData uri="http://schemas.microsoft.com/office/word/2010/wordprocessingShape">
+                    <wps:wsp>
+                      <wps:cNvCnPr/>
+                      <wps:spPr>
+                        <a:xfrm flipH="1">
+                          <a:off x="0" y="0"/>
+                          <a:ext cx="1036320" cy="609600"/>
+                        </a:xfrm>
+                        <a:prstGeom prst="straightConnector1">
+                          <a:avLst/>
+                        </a:prstGeom>
+                        <a:ln>
+                          <a:tailEnd type="triangle"/>
+                        </a:ln>
+                      </wps:spPr>
+                      <wps:style>
+                        <a:lnRef idx="1">
+                          <a:schemeClr val="accent1"/>
+                        </a:lnRef>
+                        <a:fillRef idx="0">
+                          <a:schemeClr val="accent1"/>
+                        </a:fillRef>
+                        <a:effectRef idx="0">
+                          <a:schemeClr val="accent1"/>
+                        </a:effectRef>
+                        <a:fontRef idx="minor">
+                          <a:schemeClr val="tx1"/>
+                        </a:fontRef>
+                      </wps:style>
+                      <wps:bodyPr/>
+                    </wps:wsp>
+                  </a:graphicData>
+                </a:graphic>
+                <wp14:sizeRelH relativeFrom="margin">
+                  <wp14:pctWidth>0</wp14:pctWidth>
+                </wp14:sizeRelH>
+                <wp14:sizeRelV relativeFrom="margin">
+                  <wp14:pctHeight>0</wp14:pctHeight>
+                </wp14:sizeRelV>
+              </wp:anchor>
+            </w:drawing>
+          </mc:Choice>
+          <mc:Fallback>
+            <w:pict>
+              <v:shape w14:anchorId="660BD240" id="Straight Arrow Connector 36" o:spid="_x0000_s1026" type="#_x0000_t32" style="position:absolute;margin-left:111pt;margin-top:1.15pt;width:81.6pt;height:48pt;flip:x;z-index:251692032;visibility:visible;mso-wrap-style:square;mso-width-percent:0;mso-height-percent:0;mso-wrap-distance-left:9pt;mso-wrap-distance-top:0;mso-wrap-distance-right:9pt;mso-wrap-distance-bottom:0;mso-position-horizontal:absolute;mso-position-horizontal-relative:text;mso-position-vertical:absolute;mso-position-vertical-relative:text;mso-width-percent:0;mso-height-percent:0;mso-width-relative:margin;mso-height-relative:margin" o:gfxdata="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" strokecolor="#4579b8 [3044]">
+                <v:stroke endarrow="block"/>
+              </v:shape>
+            </w:pict>
+          </mc:Fallback>
+        </mc:AlternateContent>
+      </w:r>
+    </w:p>
+    <w:p>
+      <w:pPr>
+        <w:spacing w:before="10"/>
+      </w:pPr>
+    </w:p>
+    <w:p>
+      <w:pPr>
+        <w:spacing w:before="10"/>
+        <w:ind w:left="898"/>
+      </w:pPr>
+    </w:p>
+    <w:p>
+      <w:pPr>
+        <w:spacing w:before="10"/>
+        <w:ind w:left="898"/>
+      </w:pPr>
+    </w:p>
+    <w:p>
+      <w:pPr>
+        <w:spacing w:before="10"/>
+        <w:ind w:left="898"/>
+      </w:pPr>
+    </w:p>
+    <w:p>
+      <w:pPr>
+        <w:spacing w:before="10"/>
+        <w:ind w:left="898"/>
+      </w:pPr>
+    </w:p>
+    <w:p>
+      <w:pPr>
+        <w:spacing w:before="10"/>
+        <w:ind w:left="898"/>
+      </w:pPr>
+    </w:p>
+    <w:p>
+      <w:pPr>
+        <w:spacing w:before="10"/>
+        <w:ind w:left="898"/>
+        <w:rPr>
+          <w:b/>
+        </w:rPr>
+      </w:pPr>
+    </w:p>
+    <w:p>
+      <w:pPr>
+        <w:spacing w:before="10"/>
+        <w:ind w:left="898"/>
+        <w:rPr>
+          <w:b/>
+        </w:rPr>
+      </w:pPr>
+    </w:p>
+    <w:p>
+      <w:pPr>
+        <w:spacing w:before="10"/>
+        <w:ind w:left="898"/>
+        <w:rPr>
+          <w:b/>
+        </w:rPr>
+      </w:pPr>
+    </w:p>
+    <w:p>
+      <w:pPr>
+        <w:spacing w:before="10"/>
+        <w:ind w:left="898"/>
+        <w:rPr>
+          <w:b/>
+        </w:rPr>
+      </w:pPr>
+    </w:p>
+    <w:p>
+      <w:pPr>
+        <w:spacing w:before="10"/>
+        <w:ind w:left="898"/>
+        <w:rPr>
+          <w:b/>
+        </w:rPr>
+      </w:pPr>
+    </w:p>
+    <w:p>
+      <w:pPr>
+        <w:spacing w:before="10"/>
+        <w:ind w:left="898"/>
+        <w:rPr>
+          <w:b/>
+        </w:rPr>
+      </w:pPr>
+    </w:p>
+    <w:p>
+      <w:pPr>
+        <w:spacing w:before="10"/>
+        <w:ind w:left="898"/>
+        <w:rPr>
+          <w:b/>
+        </w:rPr>
+      </w:pPr>
+    </w:p>
+    <w:p>
+      <w:pPr>
+        <w:spacing w:before="10"/>
+        <w:ind w:left="898"/>
+        <w:rPr>
+          <w:b/>
+        </w:rPr>
+      </w:pPr>
+    </w:p>
+    <w:p>
+      <w:pPr>
+        <w:spacing w:before="10"/>
+        <w:ind w:left="898"/>
+        <w:rPr>
+          <w:b/>
+        </w:rPr>
+      </w:pPr>
+    </w:p>
+    <w:p>
+      <w:pPr>
+        <w:spacing w:before="10"/>
+        <w:ind w:left="898"/>
+        <w:rPr>
+          <w:b/>
+        </w:rPr>
+      </w:pPr>
+    </w:p>
+    <w:p>
+      <w:pPr>
+        <w:spacing w:before="10"/>
+        <w:ind w:left="898"/>
+        <w:rPr>
+          <w:b/>
+        </w:rPr>
+      </w:pPr>
+    </w:p>
+    <w:p>
+      <w:pPr>
+        <w:spacing w:before="10"/>
+        <w:ind w:left="898"/>
+        <w:rPr>
+          <w:b/>
+        </w:rPr>
+      </w:pPr>
+    </w:p>
+    <w:p>
+      <w:pPr>
+        <w:spacing w:before="10"/>
+        <w:ind w:left="898"/>
+        <w:rPr>
+          <w:b/>
+        </w:rPr>
+      </w:pPr>
+    </w:p>
+    <w:p>
+      <w:pPr>
+        <w:spacing w:before="10"/>
+        <w:ind w:left="898"/>
+        <w:rPr>
+          <w:b/>
+        </w:rPr>
+      </w:pPr>
+    </w:p>
+    <w:p>
+      <w:pPr>
+        <w:pStyle w:val="Heading2"/>
+        <w:numPr>
+          <w:ilvl w:val="1"/>
+          <w:numId w:val="5"/>
+        </w:numPr>
+        <w:tabs>
+          <w:tab w:val="left" w:pos="1331"/>
+        </w:tabs>
+        <w:spacing w:before="147"/>
+        <w:rPr>
+          <w:color w:val="365F91"/>
+        </w:rPr>
+      </w:pPr>
+      <w:bookmarkStart w:id="11" w:name="_Toc17543957"/>
+      <w:bookmarkStart w:id="12" w:name="_COMANDO_POR_VOZ"/>
+      <w:bookmarkEnd w:id="12"/>
+      <w:r>
+        <w:rPr>
+          <w:color w:val="365F91"/>
+        </w:rPr>
+        <w:t>COMANDO POR VOZ</w:t>
+      </w:r>
+      <w:bookmarkEnd w:id="11"/>
+    </w:p>
+    <w:p>
+      <w:pPr>
+        <w:spacing w:before="10"/>
+        <w:ind w:left="898"/>
+        <w:rPr>
+          <w:bCs/>
+        </w:rPr>
+      </w:pPr>
+    </w:p>
+    <w:p>
+      <w:pPr>
+        <w:spacing w:before="10"/>
+        <w:ind w:left="898"/>
+        <w:rPr>
+          <w:bCs/>
+        </w:rPr>
+      </w:pPr>
+      <w:r>
+        <w:rPr>
+          <w:bCs/>
+        </w:rPr>
+        <w:t>Los comando</w:t>
+      </w:r>
+      <w:r>
+        <w:rPr>
+          <w:bCs/>
+        </w:rPr>
+        <w:t>s</w:t>
+      </w:r>
+      <w:r>
+        <w:rPr>
+          <w:bCs/>
+        </w:rPr>
+        <w:t xml:space="preserve"> por voz para ejecutar el estado de mi aplicacion son los expuestos en la ventana instrucciones y</w:t>
+      </w:r>
+      <w:r>
+        <w:rPr>
+          <w:bCs/>
+        </w:rPr>
+        <w:t xml:space="preserve"> para el encendido y el apagado de los dispositivos respectivamente son los siguientes.</w:t>
+      </w:r>
+    </w:p>
+    <w:p>
+      <w:pPr>
+        <w:spacing w:before="10"/>
+        <w:ind w:left="898"/>
+        <w:rPr>
+          <w:bCs/>
+        </w:rPr>
+      </w:pPr>
+    </w:p>
+    <w:p>
+      <w:pPr>
+        <w:spacing w:before="10"/>
+        <w:ind w:left="898"/>
+        <w:rPr>
+          <w:bCs/>
+        </w:rPr>
+      </w:pPr>
+      <w:r>
+        <w:rPr>
+          <w:b/>
+        </w:rPr>
+        <w:t>LUCES</w:t>
+      </w:r>
+      <w:r>
+        <w:rPr>
+          <w:bCs/>
+        </w:rPr>
+        <w:t>: “Encender luces”-  “Apagar luces”</w:t>
+      </w:r>
+      <w:r>
+        <w:rPr>
+          <w:bCs/>
+        </w:rPr>
+        <w:t xml:space="preserve"> .</w:t>
+      </w:r>
+    </w:p>
+    <w:p>
+      <w:pPr>
+        <w:spacing w:before="10"/>
+        <w:ind w:left="898"/>
+        <w:rPr>
+          <w:bCs/>
+        </w:rPr>
+      </w:pPr>
+      <w:r>
+        <w:rPr>
+          <w:b/>
+        </w:rPr>
+        <w:t>VENTILADOR</w:t>
+      </w:r>
+      <w:r>
+        <w:rPr>
+          <w:bCs/>
+        </w:rPr>
+        <w:t>: “Encender ventilador” – “Apagar Ventilador”</w:t>
+      </w:r>
+    </w:p>
+    <w:p>
+      <w:pPr>
+        <w:spacing w:before="10"/>
+        <w:ind w:left="898"/>
+        <w:rPr>
+          <w:bCs/>
+        </w:rPr>
+      </w:pPr>
+      <w:r>
+        <w:rPr>
+          <w:b/>
+        </w:rPr>
+        <w:t>PERSIANAS</w:t>
+      </w:r>
+      <w:r>
+        <w:rPr>
+          <w:bCs/>
+        </w:rPr>
+        <w:t>: “Elevar Persianas” – “Bajar Persianas”</w:t>
+      </w:r>
+    </w:p>
+    <w:p>
+      <w:pPr>
+        <w:spacing w:before="10"/>
+        <w:ind w:left="898"/>
+        <w:rPr>
+          <w:bCs/>
+        </w:rPr>
+      </w:pPr>
+      <w:r>
+        <w:rPr>
+          <w:b/>
+        </w:rPr>
+        <w:t>PUERTAS</w:t>
+      </w:r>
+      <w:r>
+        <w:rPr>
+          <w:bCs/>
+        </w:rPr>
+        <w:t>: “Abrir Puertas” – “Cerrar puertas”</w:t>
+      </w:r>
+    </w:p>
+    <w:p>
+      <w:pPr>
+        <w:spacing w:before="10"/>
+        <w:ind w:left="898"/>
+        <w:rPr>
+          <w:bCs/>
+        </w:rPr>
+      </w:pPr>
+      <w:r>
+        <w:rPr>
+          <w:b/>
+        </w:rPr>
+        <w:t>ALARMA</w:t>
+      </w:r>
+      <w:r>
+        <w:rPr>
+          <w:bCs/>
+        </w:rPr>
+        <w:t>: “Activar Alarma” – “Desactivar Alarma”</w:t>
+      </w:r>
+    </w:p>
+    <w:p>
+      <w:pPr>
+        <w:spacing w:before="10"/>
+        <w:ind w:left="898"/>
+        <w:rPr>
+          <w:b/>
+        </w:rPr>
+      </w:pPr>
+    </w:p>
+    <w:p>
+      <w:pPr>
+        <w:spacing w:before="10"/>
+        <w:ind w:left="898"/>
+        <w:rPr>
+          <w:b/>
+        </w:rPr>
+      </w:pPr>
+    </w:p>
+    <w:p>
+      <w:pPr>
+        <w:spacing w:before="10"/>
+        <w:ind w:left="898"/>
+        <w:rPr>
+          <w:b/>
+        </w:rPr>
+      </w:pPr>
+      <w:r>
+        <w:rPr>
+          <w:noProof/>
+        </w:rPr>
+        <w:drawing>
+          <wp:anchor distT="0" distB="0" distL="114300" distR="114300" simplePos="0" relativeHeight="251696128" behindDoc="0" locked="0" layoutInCell="1" allowOverlap="1" wp14:anchorId="07B91705" wp14:editId="692A3255">
+            <wp:simplePos x="0" y="0"/>
+            <wp:positionH relativeFrom="column">
+              <wp:posOffset>3030220</wp:posOffset>
+            </wp:positionH>
+            <wp:positionV relativeFrom="paragraph">
+              <wp:posOffset>19685</wp:posOffset>
+            </wp:positionV>
+            <wp:extent cx="1782445" cy="2605405"/>
+            <wp:effectExtent l="0" t="0" r="8255" b="4445"/>
+            <wp:wrapSquare wrapText="bothSides"/>
+            <wp:docPr id="38" name="Picture 38"/>
+            <wp:cNvGraphicFramePr>
+              <a:graphicFrameLocks xmlns:a="http://schemas.openxmlformats.org/drawingml/2006/main" noChangeAspect="1"/>
+            </wp:cNvGraphicFramePr>
+            <a:graphic xmlns:a="http://schemas.openxmlformats.org/drawingml/2006/main">
+              <a:graphicData uri="http://schemas.openxmlformats.org/drawingml/2006/picture">
+                <pic:pic xmlns:pic="http://schemas.openxmlformats.org/drawingml/2006/picture">
+                  <pic:nvPicPr>
+                    <pic:cNvPr id="1" name=""/>
+                    <pic:cNvPicPr/>
+                  </pic:nvPicPr>
+                  <pic:blipFill>
+                    <a:blip r:embed="rId22">
+                      <a:extLst>
+                        <a:ext uri="{28A0092B-C50C-407E-A947-70E740481C1C}">
+                          <a14:useLocalDpi xmlns:a14="http://schemas.microsoft.com/office/drawing/2010/main" val="0"/>
+                        </a:ext>
+                      </a:extLst>
+                    </a:blip>
+                    <a:stretch>
+                      <a:fillRect/>
+                    </a:stretch>
+                  </pic:blipFill>
+                  <pic:spPr>
+                    <a:xfrm>
+                      <a:off x="0" y="0"/>
+                      <a:ext cx="1782445" cy="2605405"/>
+                    </a:xfrm>
+                    <a:prstGeom prst="rect">
+                      <a:avLst/>
+                    </a:prstGeom>
+                  </pic:spPr>
+                </pic:pic>
+              </a:graphicData>
+            </a:graphic>
+            <wp14:sizeRelH relativeFrom="margin">
+              <wp14:pctWidth>0</wp14:pctWidth>
+            </wp14:sizeRelH>
+            <wp14:sizeRelV relativeFrom="margin">
+              <wp14:pctHeight>0</wp14:pctHeight>
+            </wp14:sizeRelV>
+          </wp:anchor>
+        </w:drawing>
+      </w:r>
+      <w:r>
+        <w:rPr>
+          <w:noProof/>
+        </w:rPr>
+        <w:drawing>
+          <wp:anchor distT="0" distB="0" distL="114300" distR="114300" simplePos="0" relativeHeight="251684864" behindDoc="0" locked="0" layoutInCell="1" allowOverlap="1" wp14:anchorId="576ADA09" wp14:editId="3064DB8C">
+            <wp:simplePos x="0" y="0"/>
+            <wp:positionH relativeFrom="column">
+              <wp:posOffset>589915</wp:posOffset>
+            </wp:positionH>
+            <wp:positionV relativeFrom="paragraph">
+              <wp:posOffset>15875</wp:posOffset>
+            </wp:positionV>
+            <wp:extent cx="1453085" cy="2583180"/>
+            <wp:effectExtent l="0" t="0" r="0" b="7620"/>
+            <wp:wrapNone/>
+            <wp:docPr id="29" name="Picture 29"/>
+            <wp:cNvGraphicFramePr>
+              <a:graphicFrameLocks xmlns:a="http://schemas.openxmlformats.org/drawingml/2006/main" noChangeAspect="1"/>
+            </wp:cNvGraphicFramePr>
+            <a:graphic xmlns:a="http://schemas.openxmlformats.org/drawingml/2006/main">
+              <a:graphicData uri="http://schemas.openxmlformats.org/drawingml/2006/picture">
+                <pic:pic xmlns:pic="http://schemas.openxmlformats.org/drawingml/2006/picture">
+                  <pic:nvPicPr>
+                    <pic:cNvPr id="0" name="Picture 7"/>
+                    <pic:cNvPicPr>
+                      <a:picLocks noChangeAspect="1" noChangeArrowheads="1"/>
+                    </pic:cNvPicPr>
+                  </pic:nvPicPr>
+                  <pic:blipFill>
+                    <a:blip r:embed="rId35" cstate="print">
+                      <a:extLst>
+                        <a:ext uri="{28A0092B-C50C-407E-A947-70E740481C1C}">
+                          <a14:useLocalDpi xmlns:a14="http://schemas.microsoft.com/office/drawing/2010/main" val="0"/>
+                        </a:ext>
+                      </a:extLst>
+                    </a:blip>
+                    <a:srcRect/>
+                    <a:stretch>
+                      <a:fillRect/>
+                    </a:stretch>
+                  </pic:blipFill>
+                  <pic:spPr bwMode="auto">
+                    <a:xfrm>
+                      <a:off x="0" y="0"/>
+                      <a:ext cx="1453085" cy="2583180"/>
+                    </a:xfrm>
+                    <a:prstGeom prst="rect">
+                      <a:avLst/>
+                    </a:prstGeom>
+                    <a:noFill/>
+                    <a:ln>
+                      <a:noFill/>
+                    </a:ln>
+                  </pic:spPr>
+                </pic:pic>
+              </a:graphicData>
+            </a:graphic>
+            <wp14:sizeRelH relativeFrom="margin">
+              <wp14:pctWidth>0</wp14:pctWidth>
+            </wp14:sizeRelH>
+            <wp14:sizeRelV relativeFrom="margin">
+              <wp14:pctHeight>0</wp14:pctHeight>
+            </wp14:sizeRelV>
+          </wp:anchor>
+        </w:drawing>
+      </w:r>
+    </w:p>
+    <w:p>
+      <w:pPr>
+        <w:spacing w:before="10"/>
+        <w:ind w:left="898"/>
+        <w:rPr>
+          <w:b/>
+        </w:rPr>
+      </w:pPr>
+    </w:p>
+    <w:p>
+      <w:pPr>
+        <w:spacing w:before="10"/>
+        <w:ind w:left="898"/>
+        <w:rPr>
+          <w:b/>
+        </w:rPr>
+      </w:pPr>
+    </w:p>
+    <w:p>
+      <w:pPr>
+        <w:spacing w:before="10"/>
+        <w:ind w:left="898"/>
+        <w:rPr>
+          <w:b/>
+        </w:rPr>
+      </w:pPr>
+    </w:p>
+    <w:p>
+      <w:pPr>
+        <w:spacing w:before="10"/>
+        <w:ind w:left="898"/>
+        <w:rPr>
+          <w:b/>
+        </w:rPr>
+      </w:pPr>
+    </w:p>
+    <w:p>
+      <w:pPr>
+        <w:spacing w:before="10"/>
+        <w:ind w:left="898"/>
+        <w:rPr>
+          <w:b/>
+        </w:rPr>
+      </w:pPr>
+    </w:p>
+    <w:p>
+      <w:pPr>
+        <w:spacing w:before="10"/>
+        <w:ind w:left="898"/>
+        <w:rPr>
+          <w:b/>
+        </w:rPr>
+      </w:pPr>
+    </w:p>
+    <w:p>
+      <w:pPr>
+        <w:spacing w:before="10"/>
+        <w:ind w:left="898"/>
+        <w:rPr>
+          <w:b/>
+        </w:rPr>
+      </w:pPr>
+    </w:p>
+    <w:p>
+      <w:pPr>
+        <w:spacing w:before="10"/>
+        <w:ind w:left="898"/>
+        <w:rPr>
+          <w:b/>
+        </w:rPr>
+      </w:pPr>
+    </w:p>
+    <w:p>
+      <w:pPr>
+        <w:spacing w:before="10"/>
+        <w:ind w:left="898"/>
+        <w:rPr>
+          <w:b/>
+        </w:rPr>
+      </w:pPr>
+    </w:p>
+    <w:p>
+      <w:pPr>
+        <w:spacing w:before="10"/>
+        <w:ind w:left="898"/>
+        <w:rPr>
+          <w:b/>
+        </w:rPr>
+      </w:pPr>
+    </w:p>
+    <w:p>
+      <w:pPr>
+        <w:spacing w:before="10"/>
+        <w:ind w:left="898"/>
+        <w:rPr>
+          <w:b/>
+        </w:rPr>
+      </w:pPr>
+    </w:p>
+    <w:p>
+      <w:pPr>
+        <w:spacing w:before="10"/>
         <w:ind w:left="898"/>
         <w:rPr>
           <w:b/>
@@ -4340,7 +6334,7 @@
       </w:pPr>
     </w:p>
     <w:sectPr>
-      <w:footerReference w:type="default" r:id="rId28"/>
+      <w:footerReference w:type="default" r:id="rId36"/>
       <w:pgSz w:w="11910" w:h="16840"/>
       <w:pgMar w:top="1580" w:right="1100" w:bottom="1360" w:left="520" w:header="93" w:footer="1175" w:gutter="0"/>
       <w:cols w:space="720"/>
@@ -4520,7 +6514,7 @@
               <v:stroke joinstyle="miter"/>
               <v:path gradientshapeok="t" o:connecttype="rect"/>
             </v:shapetype>
-            <v:shape id="Text Box 1" o:spid="_x0000_s1026" type="#_x0000_t202" style="position:absolute;margin-left:284pt;margin-top:798.25pt;width:42.55pt;height:11.15pt;z-index:-251658752;visibility:visible;mso-wrap-style:square;mso-width-percent:0;mso-height-percent:0;mso-wrap-distance-left:9pt;mso-wrap-distance-top:0;mso-wrap-distance-right:9pt;mso-wrap-distance-bottom:0;mso-position-horizontal:absolute;mso-position-horizontal-relative:page;mso-position-vertical:absolute;mso-position-vertical-relative:page;mso-width-percent:0;mso-height-percent:0;mso-width-relative:page;mso-height-relative:page;v-text-anchor:top" o:gfxdata="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" filled="f" stroked="f">
+            <v:shape id="Text Box 1" o:spid="_x0000_s1028" type="#_x0000_t202" style="position:absolute;margin-left:284pt;margin-top:798.25pt;width:42.55pt;height:11.15pt;z-index:-251658752;visibility:visible;mso-wrap-style:square;mso-width-percent:0;mso-height-percent:0;mso-wrap-distance-left:9pt;mso-wrap-distance-top:0;mso-wrap-distance-right:9pt;mso-wrap-distance-bottom:0;mso-position-horizontal:absolute;mso-position-horizontal-relative:page;mso-position-vertical:absolute;mso-position-vertical-relative:page;mso-width-percent:0;mso-height-percent:0;mso-width-relative:page;mso-height-relative:page;v-text-anchor:top" o:gfxdata="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" filled="f" stroked="f">
               <v:textbox inset="0,0,0,0">
                 <w:txbxContent>
                   <w:p>
@@ -7723,6 +9717,18 @@
       <w:lang w:val="gl" w:eastAsia="gl"/>
     </w:rPr>
   </w:style>
+  <w:style w:type="character" w:styleId="UnresolvedMention">
+    <w:name w:val="Unresolved Mention"/>
+    <w:basedOn w:val="DefaultParagraphFont"/>
+    <w:uiPriority w:val="99"/>
+    <w:semiHidden/>
+    <w:unhideWhenUsed/>
+    <w:rsid w:val="00077345"/>
+    <w:rPr>
+      <w:color w:val="605E5C"/>
+      <w:shd w:val="clear" w:color="auto" w:fill="E1DFDD"/>
+    </w:rPr>
+  </w:style>
 </w:styles>
 </file>
 
@@ -8014,7 +10020,7 @@
 </file>
 
 <file path=customXml/itemProps1.xml><?xml version="1.0" encoding="utf-8"?>
-<ds:datastoreItem xmlns:ds="http://schemas.openxmlformats.org/officeDocument/2006/customXml" ds:itemID="{709EFA60-A639-4CC8-9BE4-CF228E35AB60}">
+<ds:datastoreItem xmlns:ds="http://schemas.openxmlformats.org/officeDocument/2006/customXml" ds:itemID="{0A62136D-FD96-4025-A28E-49D2EDAAD523}">
   <ds:schemaRefs>
     <ds:schemaRef ds:uri="http://schemas.openxmlformats.org/officeDocument/2006/bibliography"/>
   </ds:schemaRefs>

</xml_diff>